<commit_message>
Many updates on Sep30, including a new main figure
</commit_message>
<xml_diff>
--- a/ms-2024-09-26.docx
+++ b/ms-2024-09-26.docx
@@ -619,39 +619,7 @@
           <w:rFonts w:ascii="Times New Roman" w:hAnsi="Times New Roman" w:cs="Times New Roman"/>
           <w:sz w:val="24"/>
         </w:rPr>
-        <w:t xml:space="preserve">(Boot et al. 2022; Davies et al. 2017; </w:t>
-      </w:r>
-      <w:proofErr w:type="spellStart"/>
-      <w:r>
-        <w:rPr>
-          <w:rFonts w:ascii="Times New Roman" w:hAnsi="Times New Roman" w:cs="Times New Roman"/>
-          <w:sz w:val="24"/>
-        </w:rPr>
-        <w:t>Dziubańska-Kusibab</w:t>
-      </w:r>
-      <w:proofErr w:type="spellEnd"/>
-      <w:r>
-        <w:rPr>
-          <w:rFonts w:ascii="Times New Roman" w:hAnsi="Times New Roman" w:cs="Times New Roman"/>
-          <w:sz w:val="24"/>
-        </w:rPr>
-        <w:t xml:space="preserve"> et al. 2020; </w:t>
-      </w:r>
-      <w:proofErr w:type="spellStart"/>
-      <w:r>
-        <w:rPr>
-          <w:rFonts w:ascii="Times New Roman" w:hAnsi="Times New Roman" w:cs="Times New Roman"/>
-          <w:sz w:val="24"/>
-        </w:rPr>
-        <w:t>Grolleman</w:t>
-      </w:r>
-      <w:proofErr w:type="spellEnd"/>
-      <w:r>
-        <w:rPr>
-          <w:rFonts w:ascii="Times New Roman" w:hAnsi="Times New Roman" w:cs="Times New Roman"/>
-          <w:sz w:val="24"/>
-        </w:rPr>
-        <w:t xml:space="preserve"> et al. 2019)</w:t>
+        <w:t>(Boot et al. 2022; Davies et al. 2017; Dziubańska-Kusibab et al. 2020; Grolleman et al. 2019)</w:t>
       </w:r>
       <w:r>
         <w:rPr>
@@ -1266,223 +1234,7 @@
           <w:sz w:val="24"/>
           <w:szCs w:val="24"/>
         </w:rPr>
-        <w:t xml:space="preserve"> &lt;partly due to inconsistency in calling somatic indels&gt;</w:t>
-      </w:r>
-      <w:r>
-        <w:rPr>
-          <w:rFonts w:ascii="Times New Roman" w:hAnsi="Times New Roman" w:cs="Times New Roman"/>
-          <w:sz w:val="24"/>
-          <w:szCs w:val="24"/>
-        </w:rPr>
         <w:t xml:space="preserve"> </w:t>
-      </w:r>
-      <w:r>
-        <w:rPr>
-          <w:rFonts w:ascii="Times New Roman" w:hAnsi="Times New Roman" w:cs="Times New Roman"/>
-          <w:sz w:val="24"/>
-          <w:szCs w:val="24"/>
-        </w:rPr>
-        <w:t xml:space="preserve">A recent study </w:t>
-      </w:r>
-      <w:r>
-        <w:rPr>
-          <w:rFonts w:ascii="Times New Roman" w:hAnsi="Times New Roman" w:cs="Times New Roman"/>
-          <w:sz w:val="24"/>
-          <w:szCs w:val="24"/>
-        </w:rPr>
-        <w:t xml:space="preserve">reported </w:t>
-      </w:r>
-      <w:r>
-        <w:rPr>
-          <w:rFonts w:ascii="Times New Roman" w:hAnsi="Times New Roman" w:cs="Times New Roman"/>
-          <w:sz w:val="24"/>
-          <w:szCs w:val="24"/>
-        </w:rPr>
-        <w:t>the latest</w:t>
-      </w:r>
-      <w:r>
-        <w:rPr>
-          <w:rFonts w:ascii="Times New Roman" w:hAnsi="Times New Roman" w:cs="Times New Roman"/>
-          <w:sz w:val="24"/>
-          <w:szCs w:val="24"/>
-        </w:rPr>
-        <w:t xml:space="preserve"> collection </w:t>
-      </w:r>
-      <w:r>
-        <w:rPr>
-          <w:rFonts w:ascii="Times New Roman" w:hAnsi="Times New Roman" w:cs="Times New Roman"/>
-          <w:sz w:val="24"/>
-          <w:szCs w:val="24"/>
-        </w:rPr>
-        <w:t>by adding 40</w:t>
-      </w:r>
-      <w:r>
-        <w:rPr>
-          <w:rFonts w:ascii="Times New Roman" w:hAnsi="Times New Roman" w:cs="Times New Roman"/>
-          <w:sz w:val="24"/>
-          <w:szCs w:val="24"/>
-        </w:rPr>
-        <w:t xml:space="preserve"> </w:t>
-      </w:r>
-      <w:r>
-        <w:rPr>
-          <w:rFonts w:ascii="Times New Roman" w:hAnsi="Times New Roman" w:cs="Times New Roman"/>
-          <w:sz w:val="24"/>
-          <w:szCs w:val="24"/>
-        </w:rPr>
-        <w:t xml:space="preserve">novel </w:t>
-      </w:r>
-      <w:r>
-        <w:rPr>
-          <w:rFonts w:ascii="Times New Roman" w:hAnsi="Times New Roman" w:cs="Times New Roman"/>
-          <w:sz w:val="24"/>
-          <w:szCs w:val="24"/>
-        </w:rPr>
-        <w:t xml:space="preserve">SBS signatures and </w:t>
-      </w:r>
-      <w:r>
-        <w:rPr>
-          <w:rFonts w:ascii="Times New Roman" w:hAnsi="Times New Roman" w:cs="Times New Roman"/>
-          <w:sz w:val="24"/>
-          <w:szCs w:val="24"/>
-        </w:rPr>
-        <w:t>18 novel</w:t>
-      </w:r>
-      <w:r>
-        <w:rPr>
-          <w:rFonts w:ascii="Times New Roman" w:hAnsi="Times New Roman" w:cs="Times New Roman"/>
-          <w:sz w:val="24"/>
-          <w:szCs w:val="24"/>
-        </w:rPr>
-        <w:t xml:space="preserve"> DBS signatures from </w:t>
-      </w:r>
-      <w:r>
-        <w:rPr>
-          <w:rFonts w:ascii="Times New Roman" w:hAnsi="Times New Roman" w:cs="Times New Roman"/>
-          <w:sz w:val="24"/>
-          <w:szCs w:val="24"/>
-        </w:rPr>
-        <w:t>18,640</w:t>
-      </w:r>
-      <w:r>
-        <w:rPr>
-          <w:rFonts w:ascii="Times New Roman" w:hAnsi="Times New Roman" w:cs="Times New Roman"/>
-          <w:sz w:val="24"/>
-          <w:szCs w:val="24"/>
-        </w:rPr>
-        <w:t xml:space="preserve"> genomes</w:t>
-      </w:r>
-      <w:r>
-        <w:rPr>
-          <w:rFonts w:ascii="Times New Roman" w:hAnsi="Times New Roman" w:cs="Times New Roman"/>
-          <w:sz w:val="24"/>
-          <w:szCs w:val="24"/>
-        </w:rPr>
-        <w:t xml:space="preserve"> </w:t>
-      </w:r>
-      <w:sdt>
-        <w:sdtPr>
-          <w:rPr>
-            <w:rFonts w:ascii="Times New Roman" w:hAnsi="Times New Roman" w:cs="Times New Roman"/>
-            <w:color w:val="000000"/>
-            <w:sz w:val="24"/>
-            <w:szCs w:val="24"/>
-          </w:rPr>
-          <w:tag w:val="MENDELEY_CITATION_v3_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"/>
-          <w:id w:val="587355460"/>
-          <w:placeholder>
-            <w:docPart w:val="DefaultPlaceholder_-1854013440"/>
-          </w:placeholder>
-        </w:sdtPr>
-        <w:sdtEndPr/>
-        <w:sdtContent>
-          <w:r>
-            <w:rPr>
-              <w:rFonts w:ascii="Times New Roman" w:hAnsi="Times New Roman" w:cs="Times New Roman"/>
-              <w:color w:val="000000"/>
-              <w:sz w:val="24"/>
-              <w:szCs w:val="24"/>
-            </w:rPr>
-            <w:t>(Degasperi et al., 2022)</w:t>
-          </w:r>
-        </w:sdtContent>
-      </w:sdt>
-      <w:r>
-        <w:rPr>
-          <w:rFonts w:ascii="Times New Roman" w:hAnsi="Times New Roman" w:cs="Times New Roman"/>
-          <w:sz w:val="24"/>
-          <w:szCs w:val="24"/>
-        </w:rPr>
-        <w:t xml:space="preserve">. </w:t>
-      </w:r>
-      <w:commentRangeStart w:id="1"/>
-      <w:r>
-        <w:rPr>
-          <w:rFonts w:ascii="Times New Roman" w:hAnsi="Times New Roman" w:cs="Times New Roman" w:hint="eastAsia"/>
-          <w:sz w:val="24"/>
-          <w:szCs w:val="24"/>
-          <w:highlight w:val="yellow"/>
-        </w:rPr>
-        <w:t xml:space="preserve">&lt;Is this paper really getting much traction; do we </w:t>
-      </w:r>
-      <w:proofErr w:type="gramStart"/>
-      <w:r>
-        <w:rPr>
-          <w:rFonts w:ascii="Times New Roman" w:hAnsi="Times New Roman" w:cs="Times New Roman" w:hint="eastAsia"/>
-          <w:sz w:val="24"/>
-          <w:szCs w:val="24"/>
-          <w:highlight w:val="yellow"/>
-        </w:rPr>
-        <w:t>really  believe</w:t>
-      </w:r>
-      <w:proofErr w:type="gramEnd"/>
-      <w:r>
-        <w:rPr>
-          <w:rFonts w:ascii="Times New Roman" w:hAnsi="Times New Roman" w:cs="Times New Roman" w:hint="eastAsia"/>
-          <w:sz w:val="24"/>
-          <w:szCs w:val="24"/>
-          <w:highlight w:val="yellow"/>
-        </w:rPr>
-        <w:t xml:space="preserve"> the 40 new SBS signatures are novel?&gt;</w:t>
-      </w:r>
-      <w:commentRangeEnd w:id="1"/>
-      <w:r>
-        <w:rPr>
-          <w:rStyle w:val="CommentReference"/>
-        </w:rPr>
-        <w:commentReference w:id="1"/>
-      </w:r>
-      <w:r>
-        <w:rPr>
-          <w:rFonts w:ascii="Times New Roman" w:hAnsi="Times New Roman" w:cs="Times New Roman" w:hint="eastAsia"/>
-          <w:sz w:val="24"/>
-          <w:szCs w:val="24"/>
-        </w:rPr>
-        <w:t xml:space="preserve"> </w:t>
-      </w:r>
-      <w:r>
-        <w:rPr>
-          <w:rFonts w:ascii="Times New Roman" w:hAnsi="Times New Roman" w:cs="Times New Roman"/>
-          <w:sz w:val="24"/>
-          <w:szCs w:val="24"/>
-        </w:rPr>
-        <w:t xml:space="preserve">This shows the need of a comprehensive analysis of </w:t>
-      </w:r>
-      <w:r>
-        <w:rPr>
-          <w:rFonts w:ascii="Times New Roman" w:hAnsi="Times New Roman" w:cs="Times New Roman"/>
-          <w:sz w:val="24"/>
-          <w:szCs w:val="24"/>
-        </w:rPr>
-        <w:t>ID</w:t>
-      </w:r>
-      <w:r>
-        <w:rPr>
-          <w:rFonts w:ascii="Times New Roman" w:hAnsi="Times New Roman" w:cs="Times New Roman"/>
-          <w:sz w:val="24"/>
-          <w:szCs w:val="24"/>
-        </w:rPr>
-        <w:t xml:space="preserve"> signature extraction from large cohorts.</w:t>
       </w:r>
     </w:p>
     <w:p>
@@ -2053,6 +1805,7 @@
           <w:sz w:val="24"/>
           <w:szCs w:val="24"/>
         </w:rPr>
+        <w:lastRenderedPageBreak/>
         <w:t>ID</w:t>
       </w:r>
       <w:r>
@@ -2934,6 +2687,7 @@
           <w:sz w:val="24"/>
           <w:szCs w:val="24"/>
         </w:rPr>
+        <w:lastRenderedPageBreak/>
         <w:t>Figure S</w:t>
       </w:r>
       <w:r>
@@ -3115,16 +2869,7 @@
           <w:sz w:val="24"/>
           <w:szCs w:val="24"/>
         </w:rPr>
-        <w:t xml:space="preserve"> capability to identify nearly all COSMIC signatures underscores its reliability in mutational signature </w:t>
-      </w:r>
-      <w:proofErr w:type="gramStart"/>
-      <w:r>
-        <w:rPr>
-          <w:rFonts w:ascii="Times New Roman" w:hAnsi="Times New Roman" w:cs="Times New Roman"/>
-          <w:sz w:val="24"/>
-          <w:szCs w:val="24"/>
-        </w:rPr>
-        <w:t>analysis.</w:t>
+        <w:t xml:space="preserve"> capability to identify nearly all COSMIC signatures underscores its reliability in mutational signature analysis.</w:t>
       </w:r>
       <w:r>
         <w:rPr>
@@ -3134,7 +2879,6 @@
         </w:rPr>
         <w:t>.</w:t>
       </w:r>
-      <w:proofErr w:type="gramEnd"/>
     </w:p>
     <w:p>
       <w:pPr>
@@ -3393,7 +3137,16 @@
           <w:sz w:val="24"/>
           <w:szCs w:val="24"/>
         </w:rPr>
-        <w:t xml:space="preserve"> C_ID17 signature enhanced the pattern of deletions at repeats and microhomologies, showing similarities to ID8 deletions.</w:t>
+        <w:t xml:space="preserve"> C_ID17 signature enhanced the </w:t>
+      </w:r>
+      <w:r>
+        <w:rPr>
+          <w:rFonts w:ascii="Times New Roman" w:hAnsi="Times New Roman" w:cs="Times New Roman"/>
+          <w:sz w:val="24"/>
+          <w:szCs w:val="24"/>
+        </w:rPr>
+        <w:lastRenderedPageBreak/>
+        <w:t>pattern of deletions at repeats and microhomologies, showing similarities to ID8 deletions.</w:t>
       </w:r>
       <w:r>
         <w:rPr>
@@ -3614,8 +3367,8 @@
         </w:rPr>
         <w:t xml:space="preserve">. </w:t>
       </w:r>
-      <w:bookmarkStart w:id="2" w:name="OLE_LINK3"/>
-      <w:commentRangeStart w:id="3"/>
+      <w:bookmarkStart w:id="1" w:name="OLE_LINK3"/>
+      <w:commentRangeStart w:id="2"/>
       <w:r>
         <w:rPr>
           <w:rFonts w:ascii="Times New Roman" w:hAnsi="Times New Roman" w:cs="Times New Roman" w:hint="eastAsia"/>
@@ -3914,15 +3667,15 @@
         </w:rPr>
         <w:t>:1:5+ are present.</w:t>
       </w:r>
-      <w:commentRangeEnd w:id="3"/>
+      <w:commentRangeEnd w:id="2"/>
       <w:r>
         <w:rPr>
           <w:rStyle w:val="CommentReference"/>
         </w:rPr>
-        <w:commentReference w:id="3"/>
+        <w:commentReference w:id="2"/>
       </w:r>
     </w:p>
-    <w:bookmarkEnd w:id="2"/>
+    <w:bookmarkEnd w:id="1"/>
     <w:p>
       <w:pPr>
         <w:spacing w:line="480" w:lineRule="auto"/>
@@ -3996,6 +3749,7 @@
           <w:sz w:val="24"/>
           <w:szCs w:val="24"/>
         </w:rPr>
+        <w:lastRenderedPageBreak/>
         <w:t xml:space="preserve">which </w:t>
       </w:r>
       <w:r>
@@ -4382,14 +4136,23 @@
           <w:sz w:val="24"/>
           <w:szCs w:val="24"/>
         </w:rPr>
-        <w:t>(Figure 5A). COSMIC v3.4 lists seven SBS signatures associated with mismatch repair (MMR) deficiency: SBS6, SBS14, SBS15, SBS20, SBS21, SBS26, and SBS44. These signatures often co-occur and show overlapping peaks. For instance, SBS44 and SBS20 have nearly identical C&gt;A mutation patterns, while SBS6 and SBS15 share a predominant CCG&gt;CTG peak. We observed similar patterns in ID signatures, with H_ID33, H_ID37, and C_ID7 all showing &gt;1bp deletions at repeat sequences, but they preferentially characterize different ID types.</w:t>
+        <w:t xml:space="preserve">(Figure 5A). COSMIC v3.4 lists seven SBS signatures associated with mismatch repair (MMR) deficiency: SBS6, SBS14, SBS15, </w:t>
+      </w:r>
+      <w:r>
+        <w:rPr>
+          <w:rFonts w:ascii="Times New Roman" w:hAnsi="Times New Roman" w:cs="Times New Roman"/>
+          <w:sz w:val="24"/>
+          <w:szCs w:val="24"/>
+        </w:rPr>
+        <w:lastRenderedPageBreak/>
+        <w:t>SBS20, SBS21, SBS26, and SBS44. These signatures often co-occur and show overlapping peaks. For instance, SBS44 and SBS20 have nearly identical C&gt;A mutation patterns, while SBS6 and SBS15 share a predominant CCG&gt;CTG peak. We observed similar patterns in ID signatures, with H_ID33, H_ID37, and C_ID7 all showing &gt;1bp deletions at repeat sequences, but they preferentially characterize different ID types.</w:t>
       </w:r>
     </w:p>
     <w:p>
       <w:pPr>
         <w:spacing w:line="480" w:lineRule="auto"/>
         <w:rPr>
-          <w:rFonts w:ascii="Times New Roman" w:hAnsi="Times New Roman" w:cs="Times New Roman" w:hint="eastAsia"/>
+          <w:rFonts w:ascii="Times New Roman" w:hAnsi="Times New Roman" w:cs="Times New Roman"/>
           <w:sz w:val="24"/>
           <w:szCs w:val="24"/>
         </w:rPr>
@@ -4758,7 +4521,7 @@
           <w:szCs w:val="24"/>
         </w:rPr>
       </w:pPr>
-      <w:commentRangeStart w:id="4"/>
+      <w:commentRangeStart w:id="3"/>
       <w:r>
         <w:rPr>
           <w:rFonts w:ascii="Times New Roman" w:hAnsi="Times New Roman" w:cs="Times New Roman"/>
@@ -4809,12 +4572,12 @@
         </w:rPr>
         <w:t xml:space="preserve"> on genome</w:t>
       </w:r>
-      <w:commentRangeEnd w:id="4"/>
+      <w:commentRangeEnd w:id="3"/>
       <w:r>
         <w:rPr>
           <w:rStyle w:val="CommentReference"/>
         </w:rPr>
-        <w:commentReference w:id="4"/>
+        <w:commentReference w:id="3"/>
       </w:r>
     </w:p>
     <w:p>
@@ -4832,6 +4595,7 @@
           <w:sz w:val="24"/>
           <w:szCs w:val="24"/>
         </w:rPr>
+        <w:lastRenderedPageBreak/>
         <w:t xml:space="preserve">We identified a novel mutational signature characterized by 1-3 bp deletions from two repeats or microhomology (Figure 4A). The primary peak </w:t>
       </w:r>
       <w:r>
@@ -5181,7 +4945,16 @@
           <w:sz w:val="24"/>
           <w:szCs w:val="24"/>
         </w:rPr>
-        <w:t>While TNT is predominantly found at deletion sites for both H_ID29 and C_ID4, our extended sequence analysis indicates differences in sequence context: H_ID29 tends to delete CT/TC within tandem repeats, whereas a common TCTNT motif is present in microhomologies. Collectively, this study presents H_ID29 as a novel mutational signature identified through de novo extraction from cancer genomic data, proposing that H_ID29 is associated with TOP1-dependent deletions in RNASEH2A and/or RNASEH2B deficient cells.</w:t>
+        <w:t xml:space="preserve">While TNT is predominantly found at deletion sites for both H_ID29 and C_ID4, our extended sequence analysis indicates differences in sequence context: H_ID29 tends to delete CT/TC within tandem repeats, whereas a common TCTNT motif is present in microhomologies. Collectively, this study presents H_ID29 as a novel mutational signature identified through de </w:t>
+      </w:r>
+      <w:r>
+        <w:rPr>
+          <w:rFonts w:ascii="Times New Roman" w:hAnsi="Times New Roman" w:cs="Times New Roman"/>
+          <w:sz w:val="24"/>
+          <w:szCs w:val="24"/>
+        </w:rPr>
+        <w:lastRenderedPageBreak/>
+        <w:t>novo extraction from cancer genomic data, proposing that H_ID29 is associated with TOP1-dependent deletions in RNASEH2A and/or RNASEH2B deficient cells.</w:t>
       </w:r>
     </w:p>
     <w:p>
@@ -5307,7 +5080,16 @@
           <w:sz w:val="24"/>
           <w:szCs w:val="24"/>
         </w:rPr>
-        <w:t>. Several HMF samples strongly support the presence of H_ID27, leading us to propose that H_ID27 is a variant form of C_ID14</w:t>
+        <w:t xml:space="preserve">. Several HMF samples </w:t>
+      </w:r>
+      <w:r>
+        <w:rPr>
+          <w:rFonts w:ascii="Times New Roman" w:hAnsi="Times New Roman" w:cs="Times New Roman"/>
+          <w:sz w:val="24"/>
+          <w:szCs w:val="24"/>
+        </w:rPr>
+        <w:lastRenderedPageBreak/>
+        <w:t>strongly support the presence of H_ID27, leading us to propose that H_ID27 is a variant form of C_ID14</w:t>
       </w:r>
       <w:r>
         <w:rPr>
@@ -5802,7 +5584,16 @@
           <w:sz w:val="24"/>
           <w:szCs w:val="24"/>
         </w:rPr>
-        <w:t xml:space="preserve"> We excluded DEL:1:T:5+ and INS:1:T:5+ from our analysis, as these indels are primarily contributed by C_ID1 and C_ID2, and single-base thymine insertions/deletions in poly-T regions rarely have significant biological impacts. The genes most frequently affected by insertions were CAMTA1, ERBB4, FHIT, FOXP1, LPP, LRP1B, NRG1, PRDM16, PTPRT, and RUNX1. Several signatures with known causes contribute to these insertions, including DNA replication slippage, defective MMR, defective HR DNA damage repair, and UV exposure (Figure 6C). Deletions most frequently affected CAMTA1, CUX1, ERBB4, FHIT, FOXP1, GPHN, LPP, LRP1B, NRG1, and PRDM16 (Figure 6C).</w:t>
+        <w:t xml:space="preserve"> We excluded DEL:1:T:5+ and INS:1:T:5+ from our analysis, as these indels are primarily contributed by C_ID1 and C_ID2, and single-base thymine insertions/deletions in poly-T regions rarely have significant biological impacts. The genes most frequently affected by insertions were CAMTA1, ERBB4, FHIT, FOXP1, LPP, LRP1B, NRG1, PRDM16, PTPRT, and RUNX1. Several signatures with </w:t>
+      </w:r>
+      <w:r>
+        <w:rPr>
+          <w:rFonts w:ascii="Times New Roman" w:hAnsi="Times New Roman" w:cs="Times New Roman"/>
+          <w:sz w:val="24"/>
+          <w:szCs w:val="24"/>
+        </w:rPr>
+        <w:lastRenderedPageBreak/>
+        <w:t>known causes contribute to these insertions, including DNA replication slippage, defective MMR, defective HR DNA damage repair, and UV exposure (Figure 6C). Deletions most frequently affected CAMTA1, CUX1, ERBB4, FHIT, FOXP1, GPHN, LPP, LRP1B, NRG1, and PRDM16 (Figure 6C).</w:t>
       </w:r>
       <w:r>
         <w:rPr>
@@ -6093,7 +5884,7 @@
           <w:szCs w:val="24"/>
         </w:rPr>
       </w:pPr>
-      <w:commentRangeStart w:id="5"/>
+      <w:commentRangeStart w:id="4"/>
       <w:r>
         <w:rPr>
           <w:rFonts w:ascii="Times New Roman" w:hAnsi="Times New Roman" w:cs="Times New Roman"/>
@@ -6118,7 +5909,16 @@
           <w:sz w:val="24"/>
           <w:szCs w:val="24"/>
         </w:rPr>
-        <w:t xml:space="preserve">, an NMF-based model recognized for its strong performance in signature analysis (Islam et al. 2022). However, this method proved ineffective for our large cohort, yielding an optimal solution of K=12 but failing to identify either novel signatures or previously established COSMIC signatures. Similarly, we employed the minimum-volume NMF model, </w:t>
+        <w:t xml:space="preserve">, an NMF-based model recognized for its strong performance in signature analysis (Islam et al. 2022). However, this method proved ineffective for our large cohort, yielding an optimal solution of K=12 but failing to identify either novel signatures or previously established COSMIC signatures. Similarly, we employed the </w:t>
+      </w:r>
+      <w:r>
+        <w:rPr>
+          <w:rFonts w:ascii="Times New Roman" w:hAnsi="Times New Roman" w:cs="Times New Roman"/>
+          <w:sz w:val="24"/>
+          <w:szCs w:val="24"/>
+        </w:rPr>
+        <w:lastRenderedPageBreak/>
+        <w:t xml:space="preserve">minimum-volume NMF model, </w:t>
       </w:r>
       <w:proofErr w:type="spellStart"/>
       <w:r>
@@ -6138,12 +5938,12 @@
         </w:rPr>
         <w:t xml:space="preserve">, across all genomes, which resulted in an optimal K=13 (Jin et al. 2024). </w:t>
       </w:r>
-      <w:commentRangeEnd w:id="5"/>
+      <w:commentRangeEnd w:id="4"/>
       <w:r>
         <w:rPr>
           <w:rStyle w:val="CommentReference"/>
         </w:rPr>
-        <w:commentReference w:id="5"/>
+        <w:commentReference w:id="4"/>
       </w:r>
       <w:r>
         <w:rPr>
@@ -6451,6 +6251,7 @@
           <w:sz w:val="24"/>
           <w:szCs w:val="24"/>
         </w:rPr>
+        <w:lastRenderedPageBreak/>
         <w:t xml:space="preserve">downloaded on </w:t>
       </w:r>
       <w:r>
@@ -6680,7 +6481,6 @@
             <w:docPart w:val="DefaultPlaceholder_-1854013440"/>
           </w:placeholder>
         </w:sdtPr>
-        <w:sdtEndPr/>
         <w:sdtContent>
           <w:r>
             <w:rPr>
@@ -7371,7 +7171,16 @@
           <w:sz w:val="24"/>
           <w:szCs w:val="24"/>
         </w:rPr>
-        <w:t xml:space="preserve">can be reconstructed by at most 4 COSMIC signatures with a reconstructed similarity of ≥ 0.85; (3) novel signatures: the signatures do not fit into </w:t>
+        <w:t xml:space="preserve">can be reconstructed by at most 4 </w:t>
+      </w:r>
+      <w:r>
+        <w:rPr>
+          <w:rFonts w:ascii="Times New Roman" w:hAnsi="Times New Roman" w:cs="Times New Roman"/>
+          <w:sz w:val="24"/>
+          <w:szCs w:val="24"/>
+        </w:rPr>
+        <w:lastRenderedPageBreak/>
+        <w:t xml:space="preserve">COSMIC signatures with a reconstructed similarity of ≥ 0.85; (3) novel signatures: the signatures do not fit into </w:t>
       </w:r>
       <w:r>
         <w:rPr>
@@ -7773,7 +7582,7 @@
           <w:szCs w:val="24"/>
         </w:rPr>
       </w:pPr>
-      <w:commentRangeStart w:id="6"/>
+      <w:commentRangeStart w:id="5"/>
       <w:r>
         <w:rPr>
           <w:rFonts w:ascii="Times New Roman" w:hAnsi="Times New Roman" w:cs="Times New Roman"/>
@@ -7783,7 +7592,7 @@
         </w:rPr>
         <w:t>Need help here</w:t>
       </w:r>
-      <w:commentRangeEnd w:id="6"/>
+      <w:commentRangeEnd w:id="5"/>
       <w:r>
         <w:rPr>
           <w:rStyle w:val="CommentReference"/>
@@ -7791,14 +7600,14 @@
           <w:sz w:val="24"/>
           <w:szCs w:val="24"/>
         </w:rPr>
-        <w:commentReference w:id="6"/>
+        <w:commentReference w:id="5"/>
       </w:r>
     </w:p>
     <w:p>
       <w:pPr>
         <w:spacing w:line="480" w:lineRule="auto"/>
         <w:rPr>
-          <w:rFonts w:ascii="Times New Roman" w:hAnsi="Times New Roman" w:cs="Times New Roman" w:hint="eastAsia"/>
+          <w:rFonts w:ascii="Times New Roman" w:hAnsi="Times New Roman" w:cs="Times New Roman"/>
           <w:sz w:val="24"/>
           <w:szCs w:val="24"/>
         </w:rPr>
@@ -7840,7 +7649,7 @@
       <w:pPr>
         <w:spacing w:line="480" w:lineRule="auto"/>
         <w:rPr>
-          <w:rFonts w:ascii="Times New Roman" w:hAnsi="Times New Roman" w:cs="Times New Roman" w:hint="eastAsia"/>
+          <w:rFonts w:ascii="Times New Roman" w:hAnsi="Times New Roman" w:cs="Times New Roman"/>
           <w:color w:val="000000"/>
           <w:sz w:val="24"/>
           <w:szCs w:val="24"/>
@@ -7917,7 +7726,6 @@
             <w:docPart w:val="DefaultPlaceholder_-1854013440"/>
           </w:placeholder>
         </w:sdtPr>
-        <w:sdtEndPr/>
         <w:sdtContent>
           <w:r>
             <w:rPr>
@@ -8022,7 +7830,17 @@
           <w:sz w:val="24"/>
           <w:szCs w:val="24"/>
         </w:rPr>
-        <w:t>in both groups and applied the test to assess associations. A p-value threshold of 0.05 was established to indicate significant enrichment.</w:t>
+        <w:t xml:space="preserve">in both groups and applied the test </w:t>
+      </w:r>
+      <w:r>
+        <w:rPr>
+          <w:rFonts w:ascii="Times New Roman" w:hAnsi="Times New Roman" w:cs="Times New Roman"/>
+          <w:color w:val="000000"/>
+          <w:sz w:val="24"/>
+          <w:szCs w:val="24"/>
+        </w:rPr>
+        <w:lastRenderedPageBreak/>
+        <w:t>to assess associations. A p-value threshold of 0.05 was established to indicate significant enrichment.</w:t>
       </w:r>
     </w:p>
     <w:p>
@@ -8291,39 +8109,7 @@
           <w:rFonts w:ascii="Times New Roman" w:hAnsi="Times New Roman" w:cs="Times New Roman"/>
           <w:sz w:val="24"/>
         </w:rPr>
-        <w:t xml:space="preserve">Alexandrov, Ludmil B., Young Seok Ju, Kerstin Haase, Peter Van Loo, Iñigo </w:t>
-      </w:r>
-      <w:proofErr w:type="spellStart"/>
-      <w:r>
-        <w:rPr>
-          <w:rFonts w:ascii="Times New Roman" w:hAnsi="Times New Roman" w:cs="Times New Roman"/>
-          <w:sz w:val="24"/>
-        </w:rPr>
-        <w:t>Martincorena</w:t>
-      </w:r>
-      <w:proofErr w:type="spellEnd"/>
-      <w:r>
-        <w:rPr>
-          <w:rFonts w:ascii="Times New Roman" w:hAnsi="Times New Roman" w:cs="Times New Roman"/>
-          <w:sz w:val="24"/>
-        </w:rPr>
-        <w:t xml:space="preserve">, Serena Nik-Zainal, Yasushi </w:t>
-      </w:r>
-      <w:proofErr w:type="spellStart"/>
-      <w:r>
-        <w:rPr>
-          <w:rFonts w:ascii="Times New Roman" w:hAnsi="Times New Roman" w:cs="Times New Roman"/>
-          <w:sz w:val="24"/>
-        </w:rPr>
-        <w:t>Totoki</w:t>
-      </w:r>
-      <w:proofErr w:type="spellEnd"/>
-      <w:r>
-        <w:rPr>
-          <w:rFonts w:ascii="Times New Roman" w:hAnsi="Times New Roman" w:cs="Times New Roman"/>
-          <w:sz w:val="24"/>
-        </w:rPr>
-        <w:t xml:space="preserve">, et al. 2016. ‘Mutational Signatures Associated with Tobacco Smoking in Human Cancer’. </w:t>
+        <w:t xml:space="preserve">Alexandrov, Ludmil B., Young Seok Ju, Kerstin Haase, Peter Van Loo, Iñigo Martincorena, Serena Nik-Zainal, Yasushi Totoki, et al. 2016. ‘Mutational Signatures Associated with Tobacco Smoking in Human Cancer’. </w:t>
       </w:r>
       <w:r>
         <w:rPr>
@@ -8355,39 +8141,7 @@
           <w:rFonts w:ascii="Times New Roman" w:hAnsi="Times New Roman" w:cs="Times New Roman"/>
           <w:sz w:val="24"/>
         </w:rPr>
-        <w:t xml:space="preserve">Alexandrov, Ludmil B., </w:t>
-      </w:r>
-      <w:proofErr w:type="spellStart"/>
-      <w:r>
-        <w:rPr>
-          <w:rFonts w:ascii="Times New Roman" w:hAnsi="Times New Roman" w:cs="Times New Roman"/>
-          <w:sz w:val="24"/>
-        </w:rPr>
-        <w:t>Jaegil</w:t>
-      </w:r>
-      <w:proofErr w:type="spellEnd"/>
-      <w:r>
-        <w:rPr>
-          <w:rFonts w:ascii="Times New Roman" w:hAnsi="Times New Roman" w:cs="Times New Roman"/>
-          <w:sz w:val="24"/>
-        </w:rPr>
-        <w:t xml:space="preserve"> Kim, Nicholas J. </w:t>
-      </w:r>
-      <w:proofErr w:type="spellStart"/>
-      <w:r>
-        <w:rPr>
-          <w:rFonts w:ascii="Times New Roman" w:hAnsi="Times New Roman" w:cs="Times New Roman"/>
-          <w:sz w:val="24"/>
-        </w:rPr>
-        <w:t>Haradhvala</w:t>
-      </w:r>
-      <w:proofErr w:type="spellEnd"/>
-      <w:r>
-        <w:rPr>
-          <w:rFonts w:ascii="Times New Roman" w:hAnsi="Times New Roman" w:cs="Times New Roman"/>
-          <w:sz w:val="24"/>
-        </w:rPr>
-        <w:t xml:space="preserve">, Mi Ni Huang, Alvin Wei Tian Ng, Yang Wu, Arnoud Boot, et al. 2020. ‘The Repertoire of Mutational Signatures in Human Cancer’. </w:t>
+        <w:t xml:space="preserve">Alexandrov, Ludmil B., Jaegil Kim, Nicholas J. Haradhvala, Mi Ni Huang, Alvin Wei Tian Ng, Yang Wu, Arnoud Boot, et al. 2020. ‘The Repertoire of Mutational Signatures in Human Cancer’. </w:t>
       </w:r>
       <w:r>
         <w:rPr>
@@ -8419,39 +8173,7 @@
           <w:rFonts w:ascii="Times New Roman" w:hAnsi="Times New Roman" w:cs="Times New Roman"/>
           <w:sz w:val="24"/>
         </w:rPr>
-        <w:t>Alexandrov, Ludmil B, Serena Nik-</w:t>
-      </w:r>
-      <w:proofErr w:type="spellStart"/>
-      <w:r>
-        <w:rPr>
-          <w:rFonts w:ascii="Times New Roman" w:hAnsi="Times New Roman" w:cs="Times New Roman"/>
-          <w:sz w:val="24"/>
-        </w:rPr>
-        <w:t>zainal</w:t>
-      </w:r>
-      <w:proofErr w:type="spellEnd"/>
-      <w:r>
-        <w:rPr>
-          <w:rFonts w:ascii="Times New Roman" w:hAnsi="Times New Roman" w:cs="Times New Roman"/>
-          <w:sz w:val="24"/>
-        </w:rPr>
-        <w:t xml:space="preserve">, David C Wedge, and Samuel </w:t>
-      </w:r>
-      <w:proofErr w:type="gramStart"/>
-      <w:r>
-        <w:rPr>
-          <w:rFonts w:ascii="Times New Roman" w:hAnsi="Times New Roman" w:cs="Times New Roman"/>
-          <w:sz w:val="24"/>
-        </w:rPr>
-        <w:t>A</w:t>
-      </w:r>
-      <w:proofErr w:type="gramEnd"/>
-      <w:r>
-        <w:rPr>
-          <w:rFonts w:ascii="Times New Roman" w:hAnsi="Times New Roman" w:cs="Times New Roman"/>
-          <w:sz w:val="24"/>
-        </w:rPr>
-        <w:t xml:space="preserve"> J R Aparicio. 2014. ‘Signatures of Mutational Processes in Human Cancer’ 500 (7463): 415–21. https://doi.org/10.1038/nature12477.Signatures.</w:t>
+        <w:t>Alexandrov, Ludmil B, Serena Nik-zainal, David C Wedge, and Samuel A J R Aparicio. 2014. ‘Signatures of Mutational Processes in Human Cancer’ 500 (7463): 415–21. https://doi.org/10.1038/nature12477.Signatures.</w:t>
       </w:r>
     </w:p>
     <w:p>
@@ -8467,71 +8189,8 @@
           <w:rFonts w:ascii="Times New Roman" w:hAnsi="Times New Roman" w:cs="Times New Roman"/>
           <w:sz w:val="24"/>
         </w:rPr>
-        <w:t xml:space="preserve">Boot, Arnoud, Mi Ni Huang, Alvin W.T. Ng, Szu Chi Ho, Jing Quan Lim, </w:t>
-      </w:r>
-      <w:proofErr w:type="spellStart"/>
-      <w:r>
-        <w:rPr>
-          <w:rFonts w:ascii="Times New Roman" w:hAnsi="Times New Roman" w:cs="Times New Roman"/>
-          <w:sz w:val="24"/>
-        </w:rPr>
-        <w:t>Yoshiiku</w:t>
-      </w:r>
-      <w:proofErr w:type="spellEnd"/>
-      <w:r>
-        <w:rPr>
-          <w:rFonts w:ascii="Times New Roman" w:hAnsi="Times New Roman" w:cs="Times New Roman"/>
-          <w:sz w:val="24"/>
-        </w:rPr>
-        <w:t xml:space="preserve"> Kawakami, Kazuaki </w:t>
-      </w:r>
-      <w:proofErr w:type="spellStart"/>
-      <w:r>
-        <w:rPr>
-          <w:rFonts w:ascii="Times New Roman" w:hAnsi="Times New Roman" w:cs="Times New Roman"/>
-          <w:sz w:val="24"/>
-        </w:rPr>
-        <w:t>Chayama</w:t>
-      </w:r>
-      <w:proofErr w:type="spellEnd"/>
-      <w:r>
-        <w:rPr>
-          <w:rFonts w:ascii="Times New Roman" w:hAnsi="Times New Roman" w:cs="Times New Roman"/>
-          <w:sz w:val="24"/>
-        </w:rPr>
-        <w:t xml:space="preserve">, Bin Tean </w:t>
-      </w:r>
-      <w:proofErr w:type="spellStart"/>
-      <w:r>
-        <w:rPr>
-          <w:rFonts w:ascii="Times New Roman" w:hAnsi="Times New Roman" w:cs="Times New Roman"/>
-          <w:sz w:val="24"/>
-        </w:rPr>
-        <w:t>Teh</w:t>
-      </w:r>
-      <w:proofErr w:type="spellEnd"/>
-      <w:r>
-        <w:rPr>
-          <w:rFonts w:ascii="Times New Roman" w:hAnsi="Times New Roman" w:cs="Times New Roman"/>
-          <w:sz w:val="24"/>
-        </w:rPr>
-        <w:t xml:space="preserve">, </w:t>
-      </w:r>
-      <w:proofErr w:type="spellStart"/>
-      <w:r>
-        <w:rPr>
-          <w:rFonts w:ascii="Times New Roman" w:hAnsi="Times New Roman" w:cs="Times New Roman"/>
-          <w:sz w:val="24"/>
-        </w:rPr>
-        <w:t>Hidewaki</w:t>
-      </w:r>
-      <w:proofErr w:type="spellEnd"/>
-      <w:r>
-        <w:rPr>
-          <w:rFonts w:ascii="Times New Roman" w:hAnsi="Times New Roman" w:cs="Times New Roman"/>
-          <w:sz w:val="24"/>
-        </w:rPr>
-        <w:t xml:space="preserve"> Nakagawa, and Steven G. Rozen. 2018. ‘In-Depth Characterization of the Cisplatin Mutational Signature in Human Cell Lines and in Esophageal and Liver Tumors’. </w:t>
+        <w:lastRenderedPageBreak/>
+        <w:t xml:space="preserve">Boot, Arnoud, Mi Ni Huang, Alvin W.T. Ng, Szu Chi Ho, Jing Quan Lim, Yoshiiku Kawakami, Kazuaki Chayama, Bin Tean Teh, Hidewaki Nakagawa, and Steven G. Rozen. 2018. ‘In-Depth Characterization of the Cisplatin Mutational Signature in Human Cell Lines and in Esophageal and Liver Tumors’. </w:t>
       </w:r>
       <w:r>
         <w:rPr>
@@ -8563,55 +8222,7 @@
           <w:rFonts w:ascii="Times New Roman" w:hAnsi="Times New Roman" w:cs="Times New Roman"/>
           <w:sz w:val="24"/>
         </w:rPr>
-        <w:t xml:space="preserve">Boot, Arnoud, Mo Liu, Nicole </w:t>
-      </w:r>
-      <w:proofErr w:type="spellStart"/>
-      <w:r>
-        <w:rPr>
-          <w:rFonts w:ascii="Times New Roman" w:hAnsi="Times New Roman" w:cs="Times New Roman"/>
-          <w:sz w:val="24"/>
-        </w:rPr>
-        <w:t>Stantial</w:t>
-      </w:r>
-      <w:proofErr w:type="spellEnd"/>
-      <w:r>
-        <w:rPr>
-          <w:rFonts w:ascii="Times New Roman" w:hAnsi="Times New Roman" w:cs="Times New Roman"/>
-          <w:sz w:val="24"/>
-        </w:rPr>
-        <w:t xml:space="preserve">, Viraj Shah, Willie Yu, Karin C. </w:t>
-      </w:r>
-      <w:proofErr w:type="spellStart"/>
-      <w:r>
-        <w:rPr>
-          <w:rFonts w:ascii="Times New Roman" w:hAnsi="Times New Roman" w:cs="Times New Roman"/>
-          <w:sz w:val="24"/>
-        </w:rPr>
-        <w:t>Nitiss</w:t>
-      </w:r>
-      <w:proofErr w:type="spellEnd"/>
-      <w:r>
-        <w:rPr>
-          <w:rFonts w:ascii="Times New Roman" w:hAnsi="Times New Roman" w:cs="Times New Roman"/>
-          <w:sz w:val="24"/>
-        </w:rPr>
-        <w:t xml:space="preserve">, John L. </w:t>
-      </w:r>
-      <w:proofErr w:type="spellStart"/>
-      <w:r>
-        <w:rPr>
-          <w:rFonts w:ascii="Times New Roman" w:hAnsi="Times New Roman" w:cs="Times New Roman"/>
-          <w:sz w:val="24"/>
-        </w:rPr>
-        <w:t>Nitiss</w:t>
-      </w:r>
-      <w:proofErr w:type="spellEnd"/>
-      <w:r>
-        <w:rPr>
-          <w:rFonts w:ascii="Times New Roman" w:hAnsi="Times New Roman" w:cs="Times New Roman"/>
-          <w:sz w:val="24"/>
-        </w:rPr>
-        <w:t xml:space="preserve">, Sue Jinks-Robertson, and Steven G. Rozen. 2022. ‘Recurrent Mutations in Topoisomerase IIα Cause a Previously Undescribed Mutator Phenotype in Human Cancers’. </w:t>
+        <w:t xml:space="preserve">Boot, Arnoud, Mo Liu, Nicole Stantial, Viraj Shah, Willie Yu, Karin C. Nitiss, John L. Nitiss, Sue Jinks-Robertson, and Steven G. Rozen. 2022. ‘Recurrent Mutations in Topoisomerase IIα Cause a Previously Undescribed Mutator Phenotype in Human Cancers’. </w:t>
       </w:r>
       <w:r>
         <w:rPr>
@@ -8638,133 +8249,12 @@
           <w:sz w:val="24"/>
         </w:rPr>
       </w:pPr>
-      <w:proofErr w:type="spellStart"/>
-      <w:r>
-        <w:rPr>
-          <w:rFonts w:ascii="Times New Roman" w:hAnsi="Times New Roman" w:cs="Times New Roman"/>
-          <w:sz w:val="24"/>
-        </w:rPr>
-        <w:t>Caipa</w:t>
-      </w:r>
-      <w:proofErr w:type="spellEnd"/>
-      <w:r>
-        <w:rPr>
-          <w:rFonts w:ascii="Times New Roman" w:hAnsi="Times New Roman" w:cs="Times New Roman"/>
-          <w:sz w:val="24"/>
-        </w:rPr>
-        <w:t xml:space="preserve"> Garcia, Angela L., Jill E. </w:t>
-      </w:r>
-      <w:proofErr w:type="spellStart"/>
-      <w:r>
-        <w:rPr>
-          <w:rFonts w:ascii="Times New Roman" w:hAnsi="Times New Roman" w:cs="Times New Roman"/>
-          <w:sz w:val="24"/>
-        </w:rPr>
-        <w:t>Kucab</w:t>
-      </w:r>
-      <w:proofErr w:type="spellEnd"/>
-      <w:r>
-        <w:rPr>
-          <w:rFonts w:ascii="Times New Roman" w:hAnsi="Times New Roman" w:cs="Times New Roman"/>
-          <w:sz w:val="24"/>
-        </w:rPr>
-        <w:t xml:space="preserve">, </w:t>
-      </w:r>
-      <w:proofErr w:type="spellStart"/>
-      <w:r>
-        <w:rPr>
-          <w:rFonts w:ascii="Times New Roman" w:hAnsi="Times New Roman" w:cs="Times New Roman"/>
-          <w:sz w:val="24"/>
-        </w:rPr>
-        <w:t>Halh</w:t>
-      </w:r>
-      <w:proofErr w:type="spellEnd"/>
-      <w:r>
-        <w:rPr>
-          <w:rFonts w:ascii="Times New Roman" w:hAnsi="Times New Roman" w:cs="Times New Roman"/>
-          <w:sz w:val="24"/>
-        </w:rPr>
-        <w:t xml:space="preserve"> Al-</w:t>
-      </w:r>
-      <w:proofErr w:type="spellStart"/>
-      <w:r>
-        <w:rPr>
-          <w:rFonts w:ascii="Times New Roman" w:hAnsi="Times New Roman" w:cs="Times New Roman"/>
-          <w:sz w:val="24"/>
-        </w:rPr>
-        <w:t>Serori</w:t>
-      </w:r>
-      <w:proofErr w:type="spellEnd"/>
-      <w:r>
-        <w:rPr>
-          <w:rFonts w:ascii="Times New Roman" w:hAnsi="Times New Roman" w:cs="Times New Roman"/>
-          <w:sz w:val="24"/>
-        </w:rPr>
-        <w:t xml:space="preserve">, Rebekah S. S. Beck, </w:t>
-      </w:r>
-      <w:proofErr w:type="spellStart"/>
-      <w:r>
-        <w:rPr>
-          <w:rFonts w:ascii="Times New Roman" w:hAnsi="Times New Roman" w:cs="Times New Roman"/>
-          <w:sz w:val="24"/>
-        </w:rPr>
-        <w:t>Madjda</w:t>
-      </w:r>
-      <w:proofErr w:type="spellEnd"/>
-      <w:r>
-        <w:rPr>
-          <w:rFonts w:ascii="Times New Roman" w:hAnsi="Times New Roman" w:cs="Times New Roman"/>
-          <w:sz w:val="24"/>
-        </w:rPr>
-        <w:t xml:space="preserve"> </w:t>
-      </w:r>
-      <w:proofErr w:type="spellStart"/>
-      <w:r>
-        <w:rPr>
-          <w:rFonts w:ascii="Times New Roman" w:hAnsi="Times New Roman" w:cs="Times New Roman"/>
-          <w:sz w:val="24"/>
-        </w:rPr>
-        <w:t>Bellamri</w:t>
-      </w:r>
-      <w:proofErr w:type="spellEnd"/>
-      <w:r>
-        <w:rPr>
-          <w:rFonts w:ascii="Times New Roman" w:hAnsi="Times New Roman" w:cs="Times New Roman"/>
-          <w:sz w:val="24"/>
-        </w:rPr>
-        <w:t xml:space="preserve">, Robert J. </w:t>
-      </w:r>
-      <w:proofErr w:type="spellStart"/>
-      <w:r>
-        <w:rPr>
-          <w:rFonts w:ascii="Times New Roman" w:hAnsi="Times New Roman" w:cs="Times New Roman"/>
-          <w:sz w:val="24"/>
-        </w:rPr>
-        <w:t>Turesky</w:t>
-      </w:r>
-      <w:proofErr w:type="spellEnd"/>
-      <w:r>
-        <w:rPr>
-          <w:rFonts w:ascii="Times New Roman" w:hAnsi="Times New Roman" w:cs="Times New Roman"/>
-          <w:sz w:val="24"/>
-        </w:rPr>
-        <w:t xml:space="preserve">, John D. </w:t>
-      </w:r>
-      <w:proofErr w:type="spellStart"/>
-      <w:r>
-        <w:rPr>
-          <w:rFonts w:ascii="Times New Roman" w:hAnsi="Times New Roman" w:cs="Times New Roman"/>
-          <w:sz w:val="24"/>
-        </w:rPr>
-        <w:t>Groopman</w:t>
-      </w:r>
-      <w:proofErr w:type="spellEnd"/>
-      <w:r>
-        <w:rPr>
-          <w:rFonts w:ascii="Times New Roman" w:hAnsi="Times New Roman" w:cs="Times New Roman"/>
-          <w:sz w:val="24"/>
-        </w:rPr>
-        <w:t xml:space="preserve">, et al. 2024. ‘Tissue Organoid Cultures Metabolize Dietary Carcinogens Proficiently and Are Effective Models for DNA Adduct Formation’. </w:t>
+      <w:r>
+        <w:rPr>
+          <w:rFonts w:ascii="Times New Roman" w:hAnsi="Times New Roman" w:cs="Times New Roman"/>
+          <w:sz w:val="24"/>
+        </w:rPr>
+        <w:t xml:space="preserve">Caipa Garcia, Angela L., Jill E. Kucab, Halh Al-Serori, Rebekah S. S. Beck, Madjda Bellamri, Robert J. Turesky, John D. Groopman, et al. 2024. ‘Tissue Organoid Cultures Metabolize Dietary Carcinogens Proficiently and Are Effective Models for DNA Adduct Formation’. </w:t>
       </w:r>
       <w:r>
         <w:rPr>
@@ -8796,39 +8286,7 @@
           <w:rFonts w:ascii="Times New Roman" w:hAnsi="Times New Roman" w:cs="Times New Roman"/>
           <w:sz w:val="24"/>
         </w:rPr>
-        <w:t xml:space="preserve">Chen, Lei, Chong Zhang, </w:t>
-      </w:r>
-      <w:proofErr w:type="spellStart"/>
-      <w:r>
-        <w:rPr>
-          <w:rFonts w:ascii="Times New Roman" w:hAnsi="Times New Roman" w:cs="Times New Roman"/>
-          <w:sz w:val="24"/>
-        </w:rPr>
-        <w:t>Ruidong</w:t>
-      </w:r>
-      <w:proofErr w:type="spellEnd"/>
-      <w:r>
-        <w:rPr>
-          <w:rFonts w:ascii="Times New Roman" w:hAnsi="Times New Roman" w:cs="Times New Roman"/>
-          <w:sz w:val="24"/>
-        </w:rPr>
-        <w:t xml:space="preserve"> Xue, Mo Liu, Jian Bai, </w:t>
-      </w:r>
-      <w:proofErr w:type="spellStart"/>
-      <w:r>
-        <w:rPr>
-          <w:rFonts w:ascii="Times New Roman" w:hAnsi="Times New Roman" w:cs="Times New Roman"/>
-          <w:sz w:val="24"/>
-        </w:rPr>
-        <w:t>Jinxia</w:t>
-      </w:r>
-      <w:proofErr w:type="spellEnd"/>
-      <w:r>
-        <w:rPr>
-          <w:rFonts w:ascii="Times New Roman" w:hAnsi="Times New Roman" w:cs="Times New Roman"/>
-          <w:sz w:val="24"/>
-        </w:rPr>
-        <w:t xml:space="preserve"> Bao, Yin Wang, et al. 2024. ‘Deep Whole-Genome Analysis of 494 Hepatocellular Carcinomas’. </w:t>
+        <w:t xml:space="preserve">Chen, Lei, Chong Zhang, Ruidong Xue, Mo Liu, Jian Bai, Jinxia Bao, Yin Wang, et al. 2024. ‘Deep Whole-Genome Analysis of 494 Hepatocellular Carcinomas’. </w:t>
       </w:r>
       <w:r>
         <w:rPr>
@@ -8860,55 +8318,7 @@
           <w:rFonts w:ascii="Times New Roman" w:hAnsi="Times New Roman" w:cs="Times New Roman"/>
           <w:sz w:val="24"/>
         </w:rPr>
-        <w:t xml:space="preserve">Chon, </w:t>
-      </w:r>
-      <w:proofErr w:type="spellStart"/>
-      <w:r>
-        <w:rPr>
-          <w:rFonts w:ascii="Times New Roman" w:hAnsi="Times New Roman" w:cs="Times New Roman"/>
-          <w:sz w:val="24"/>
-        </w:rPr>
-        <w:t>Hyongi</w:t>
-      </w:r>
-      <w:proofErr w:type="spellEnd"/>
-      <w:r>
-        <w:rPr>
-          <w:rFonts w:ascii="Times New Roman" w:hAnsi="Times New Roman" w:cs="Times New Roman"/>
-          <w:sz w:val="24"/>
-        </w:rPr>
-        <w:t xml:space="preserve">, Alex Vassilev, Melvin L. Depamphilis, </w:t>
-      </w:r>
-      <w:proofErr w:type="spellStart"/>
-      <w:r>
-        <w:rPr>
-          <w:rFonts w:ascii="Times New Roman" w:hAnsi="Times New Roman" w:cs="Times New Roman"/>
-          <w:sz w:val="24"/>
-        </w:rPr>
-        <w:t>Yingming</w:t>
-      </w:r>
-      <w:proofErr w:type="spellEnd"/>
-      <w:r>
-        <w:rPr>
-          <w:rFonts w:ascii="Times New Roman" w:hAnsi="Times New Roman" w:cs="Times New Roman"/>
-          <w:sz w:val="24"/>
-        </w:rPr>
-        <w:t xml:space="preserve"> Zhao, </w:t>
-      </w:r>
-      <w:proofErr w:type="spellStart"/>
-      <w:r>
-        <w:rPr>
-          <w:rFonts w:ascii="Times New Roman" w:hAnsi="Times New Roman" w:cs="Times New Roman"/>
-          <w:sz w:val="24"/>
-        </w:rPr>
-        <w:t>Junmei</w:t>
-      </w:r>
-      <w:proofErr w:type="spellEnd"/>
-      <w:r>
-        <w:rPr>
-          <w:rFonts w:ascii="Times New Roman" w:hAnsi="Times New Roman" w:cs="Times New Roman"/>
-          <w:sz w:val="24"/>
-        </w:rPr>
-        <w:t xml:space="preserve"> Zhang, Peter M. Burgers, Robert J. Crouch, and Susana M. Cerritelli. 2009. ‘Contributions of the Two Accessory Subunits, RNASEH2B and RNASEH2C, to the Activity and Properties of the Human RNase H2 Complex’. </w:t>
+        <w:t xml:space="preserve">Chon, Hyongi, Alex Vassilev, Melvin L. Depamphilis, Yingming Zhao, Junmei Zhang, Peter M. Burgers, Robert J. Crouch, and Susana M. Cerritelli. 2009. ‘Contributions of the Two Accessory Subunits, RNASEH2B and RNASEH2C, to the Activity and Properties of the Human RNase H2 Complex’. </w:t>
       </w:r>
       <w:r>
         <w:rPr>
@@ -8940,39 +8350,7 @@
           <w:rFonts w:ascii="Times New Roman" w:hAnsi="Times New Roman" w:cs="Times New Roman"/>
           <w:sz w:val="24"/>
         </w:rPr>
-        <w:t xml:space="preserve">Cooper, David N, Matthew Mort, Peter D Stenson, Edward V Ball, and Nadia A </w:t>
-      </w:r>
-      <w:proofErr w:type="spellStart"/>
-      <w:r>
-        <w:rPr>
-          <w:rFonts w:ascii="Times New Roman" w:hAnsi="Times New Roman" w:cs="Times New Roman"/>
-          <w:sz w:val="24"/>
-        </w:rPr>
-        <w:t>Chuzhanova</w:t>
-      </w:r>
-      <w:proofErr w:type="spellEnd"/>
-      <w:r>
-        <w:rPr>
-          <w:rFonts w:ascii="Times New Roman" w:hAnsi="Times New Roman" w:cs="Times New Roman"/>
-          <w:sz w:val="24"/>
-        </w:rPr>
-        <w:t xml:space="preserve">. 2010. ‘Methylation-Mediated Deamination of 5-Methylcytosine Appears to Give Rise to Mutations Causing Human Inherited Disease in </w:t>
-      </w:r>
-      <w:proofErr w:type="spellStart"/>
-      <w:r>
-        <w:rPr>
-          <w:rFonts w:ascii="Times New Roman" w:hAnsi="Times New Roman" w:cs="Times New Roman"/>
-          <w:sz w:val="24"/>
-        </w:rPr>
-        <w:t>CpNpG</w:t>
-      </w:r>
-      <w:proofErr w:type="spellEnd"/>
-      <w:r>
-        <w:rPr>
-          <w:rFonts w:ascii="Times New Roman" w:hAnsi="Times New Roman" w:cs="Times New Roman"/>
-          <w:sz w:val="24"/>
-        </w:rPr>
-        <w:t xml:space="preserve"> Trinucleotides, as Well as in CpG Dinucleotides’. http://www.hgmd.org.</w:t>
+        <w:t>Cooper, David N, Matthew Mort, Peter D Stenson, Edward V Ball, and Nadia A Chuzhanova. 2010. ‘Methylation-Mediated Deamination of 5-Methylcytosine Appears to Give Rise to Mutations Causing Human Inherited Disease in CpNpG Trinucleotides, as Well as in CpG Dinucleotides’. http://www.hgmd.org.</w:t>
       </w:r>
     </w:p>
     <w:p>
@@ -8988,71 +8366,7 @@
           <w:rFonts w:ascii="Times New Roman" w:hAnsi="Times New Roman" w:cs="Times New Roman"/>
           <w:sz w:val="24"/>
         </w:rPr>
-        <w:t xml:space="preserve">Davies, Helen, Dominik </w:t>
-      </w:r>
-      <w:proofErr w:type="spellStart"/>
-      <w:r>
-        <w:rPr>
-          <w:rFonts w:ascii="Times New Roman" w:hAnsi="Times New Roman" w:cs="Times New Roman"/>
-          <w:sz w:val="24"/>
-        </w:rPr>
-        <w:t>Glodzik</w:t>
-      </w:r>
-      <w:proofErr w:type="spellEnd"/>
-      <w:r>
-        <w:rPr>
-          <w:rFonts w:ascii="Times New Roman" w:hAnsi="Times New Roman" w:cs="Times New Roman"/>
-          <w:sz w:val="24"/>
-        </w:rPr>
-        <w:t xml:space="preserve">, Sandro </w:t>
-      </w:r>
-      <w:proofErr w:type="spellStart"/>
-      <w:r>
-        <w:rPr>
-          <w:rFonts w:ascii="Times New Roman" w:hAnsi="Times New Roman" w:cs="Times New Roman"/>
-          <w:sz w:val="24"/>
-        </w:rPr>
-        <w:t>Morganella</w:t>
-      </w:r>
-      <w:proofErr w:type="spellEnd"/>
-      <w:r>
-        <w:rPr>
-          <w:rFonts w:ascii="Times New Roman" w:hAnsi="Times New Roman" w:cs="Times New Roman"/>
-          <w:sz w:val="24"/>
-        </w:rPr>
-        <w:t xml:space="preserve">, Lucy R. Yates, Johan Staaf, </w:t>
-      </w:r>
-      <w:proofErr w:type="spellStart"/>
-      <w:r>
-        <w:rPr>
-          <w:rFonts w:ascii="Times New Roman" w:hAnsi="Times New Roman" w:cs="Times New Roman"/>
-          <w:sz w:val="24"/>
-        </w:rPr>
-        <w:t>Xueqing</w:t>
-      </w:r>
-      <w:proofErr w:type="spellEnd"/>
-      <w:r>
-        <w:rPr>
-          <w:rFonts w:ascii="Times New Roman" w:hAnsi="Times New Roman" w:cs="Times New Roman"/>
-          <w:sz w:val="24"/>
-        </w:rPr>
-        <w:t xml:space="preserve"> Zou, Manasa Ramakrishna, et al. 2017. ‘</w:t>
-      </w:r>
-      <w:proofErr w:type="spellStart"/>
-      <w:r>
-        <w:rPr>
-          <w:rFonts w:ascii="Times New Roman" w:hAnsi="Times New Roman" w:cs="Times New Roman"/>
-          <w:sz w:val="24"/>
-        </w:rPr>
-        <w:t>HRDetect</w:t>
-      </w:r>
-      <w:proofErr w:type="spellEnd"/>
-      <w:r>
-        <w:rPr>
-          <w:rFonts w:ascii="Times New Roman" w:hAnsi="Times New Roman" w:cs="Times New Roman"/>
-          <w:sz w:val="24"/>
-        </w:rPr>
-        <w:t xml:space="preserve"> Is a Predictor of BRCA1 and BRCA2 Deficiency Based on Mutational Signatures’. </w:t>
+        <w:t xml:space="preserve">Davies, Helen, Dominik Glodzik, Sandro Morganella, Lucy R. Yates, Johan Staaf, Xueqing Zou, Manasa Ramakrishna, et al. 2017. ‘HRDetect Is a Predictor of BRCA1 and BRCA2 Deficiency Based on Mutational Signatures’. </w:t>
       </w:r>
       <w:r>
         <w:rPr>
@@ -9084,55 +8398,7 @@
           <w:rFonts w:ascii="Times New Roman" w:hAnsi="Times New Roman" w:cs="Times New Roman"/>
           <w:sz w:val="24"/>
         </w:rPr>
-        <w:t xml:space="preserve">Degasperi, Andrea, </w:t>
-      </w:r>
-      <w:proofErr w:type="spellStart"/>
-      <w:r>
-        <w:rPr>
-          <w:rFonts w:ascii="Times New Roman" w:hAnsi="Times New Roman" w:cs="Times New Roman"/>
-          <w:sz w:val="24"/>
-        </w:rPr>
-        <w:t>Xueqing</w:t>
-      </w:r>
-      <w:proofErr w:type="spellEnd"/>
-      <w:r>
-        <w:rPr>
-          <w:rFonts w:ascii="Times New Roman" w:hAnsi="Times New Roman" w:cs="Times New Roman"/>
-          <w:sz w:val="24"/>
-        </w:rPr>
-        <w:t xml:space="preserve"> Zou, </w:t>
-      </w:r>
-      <w:proofErr w:type="spellStart"/>
-      <w:r>
-        <w:rPr>
-          <w:rFonts w:ascii="Times New Roman" w:hAnsi="Times New Roman" w:cs="Times New Roman"/>
-          <w:sz w:val="24"/>
-        </w:rPr>
-        <w:t>Tauanne</w:t>
-      </w:r>
-      <w:proofErr w:type="spellEnd"/>
-      <w:r>
-        <w:rPr>
-          <w:rFonts w:ascii="Times New Roman" w:hAnsi="Times New Roman" w:cs="Times New Roman"/>
-          <w:sz w:val="24"/>
-        </w:rPr>
-        <w:t xml:space="preserve"> Dias Amarante, Andrea Martinez-Martinez, Gene Ching </w:t>
-      </w:r>
-      <w:proofErr w:type="spellStart"/>
-      <w:r>
-        <w:rPr>
-          <w:rFonts w:ascii="Times New Roman" w:hAnsi="Times New Roman" w:cs="Times New Roman"/>
-          <w:sz w:val="24"/>
-        </w:rPr>
-        <w:t>Chiek</w:t>
-      </w:r>
-      <w:proofErr w:type="spellEnd"/>
-      <w:r>
-        <w:rPr>
-          <w:rFonts w:ascii="Times New Roman" w:hAnsi="Times New Roman" w:cs="Times New Roman"/>
-          <w:sz w:val="24"/>
-        </w:rPr>
-        <w:t xml:space="preserve"> Koh, João M.L. Dias, Laura Heskin, et al. 2022. ‘Substitution Mutational Signatures in Whole-Genome–Sequenced Cancers in the UK Population’. </w:t>
+        <w:t xml:space="preserve">Degasperi, Andrea, Xueqing Zou, Tauanne Dias Amarante, Andrea Martinez-Martinez, Gene Ching Chiek Koh, João M.L. Dias, Laura Heskin, et al. 2022. ‘Substitution Mutational Signatures in Whole-Genome–Sequenced Cancers in the UK Population’. </w:t>
       </w:r>
       <w:r>
         <w:rPr>
@@ -9164,39 +8430,7 @@
           <w:rFonts w:ascii="Times New Roman" w:hAnsi="Times New Roman" w:cs="Times New Roman"/>
           <w:sz w:val="24"/>
         </w:rPr>
-        <w:t xml:space="preserve">Ding, Li, Gad Getz, David A. Wheeler, Elaine R. Mardis, Michael D. McLellan, Kristian </w:t>
-      </w:r>
-      <w:proofErr w:type="spellStart"/>
-      <w:r>
-        <w:rPr>
-          <w:rFonts w:ascii="Times New Roman" w:hAnsi="Times New Roman" w:cs="Times New Roman"/>
-          <w:sz w:val="24"/>
-        </w:rPr>
-        <w:t>Cibulskis</w:t>
-      </w:r>
-      <w:proofErr w:type="spellEnd"/>
-      <w:r>
-        <w:rPr>
-          <w:rFonts w:ascii="Times New Roman" w:hAnsi="Times New Roman" w:cs="Times New Roman"/>
-          <w:sz w:val="24"/>
-        </w:rPr>
-        <w:t xml:space="preserve">, Carrie </w:t>
-      </w:r>
-      <w:proofErr w:type="spellStart"/>
-      <w:r>
-        <w:rPr>
-          <w:rFonts w:ascii="Times New Roman" w:hAnsi="Times New Roman" w:cs="Times New Roman"/>
-          <w:sz w:val="24"/>
-        </w:rPr>
-        <w:t>Sougnez</w:t>
-      </w:r>
-      <w:proofErr w:type="spellEnd"/>
-      <w:r>
-        <w:rPr>
-          <w:rFonts w:ascii="Times New Roman" w:hAnsi="Times New Roman" w:cs="Times New Roman"/>
-          <w:sz w:val="24"/>
-        </w:rPr>
-        <w:t xml:space="preserve">, et al. 2008. ‘Somatic Mutations Affect Key Pathways in Lung Adenocarcinoma’. </w:t>
+        <w:t xml:space="preserve">Ding, Li, Gad Getz, David A. Wheeler, Elaine R. Mardis, Michael D. McLellan, Kristian Cibulskis, Carrie Sougnez, et al. 2008. ‘Somatic Mutations Affect Key Pathways in Lung Adenocarcinoma’. </w:t>
       </w:r>
       <w:r>
         <w:rPr>
@@ -9223,37 +8457,12 @@
           <w:sz w:val="24"/>
         </w:rPr>
       </w:pPr>
-      <w:proofErr w:type="spellStart"/>
-      <w:r>
-        <w:rPr>
-          <w:rFonts w:ascii="Times New Roman" w:hAnsi="Times New Roman" w:cs="Times New Roman"/>
-          <w:sz w:val="24"/>
-        </w:rPr>
-        <w:t>Dziubańska-Kusibab</w:t>
-      </w:r>
-      <w:proofErr w:type="spellEnd"/>
-      <w:r>
-        <w:rPr>
-          <w:rFonts w:ascii="Times New Roman" w:hAnsi="Times New Roman" w:cs="Times New Roman"/>
-          <w:sz w:val="24"/>
-        </w:rPr>
-        <w:t xml:space="preserve">, Paulina J., Hilmar Berger, Federica Battistini, Britta A.M. Bouwman, Amina Iftekhar, Riku Katainen, Tatiana </w:t>
-      </w:r>
-      <w:proofErr w:type="spellStart"/>
-      <w:r>
-        <w:rPr>
-          <w:rFonts w:ascii="Times New Roman" w:hAnsi="Times New Roman" w:cs="Times New Roman"/>
-          <w:sz w:val="24"/>
-        </w:rPr>
-        <w:t>Cajuso</w:t>
-      </w:r>
-      <w:proofErr w:type="spellEnd"/>
-      <w:r>
-        <w:rPr>
-          <w:rFonts w:ascii="Times New Roman" w:hAnsi="Times New Roman" w:cs="Times New Roman"/>
-          <w:sz w:val="24"/>
-        </w:rPr>
-        <w:t xml:space="preserve">, et al. 2020. ‘Colibactin DNA-Damage Signature Indicates Mutational Impact in Colorectal Cancer’. </w:t>
+      <w:r>
+        <w:rPr>
+          <w:rFonts w:ascii="Times New Roman" w:hAnsi="Times New Roman" w:cs="Times New Roman"/>
+          <w:sz w:val="24"/>
+        </w:rPr>
+        <w:t xml:space="preserve">Dziubańska-Kusibab, Paulina J., Hilmar Berger, Federica Battistini, Britta A.M. Bouwman, Amina Iftekhar, Riku Katainen, Tatiana Cajuso, et al. 2020. ‘Colibactin DNA-Damage Signature Indicates Mutational Impact in Colorectal Cancer’. </w:t>
       </w:r>
       <w:r>
         <w:rPr>
@@ -9280,37 +8489,12 @@
           <w:sz w:val="24"/>
         </w:rPr>
       </w:pPr>
-      <w:proofErr w:type="spellStart"/>
-      <w:r>
-        <w:rPr>
-          <w:rFonts w:ascii="Times New Roman" w:hAnsi="Times New Roman" w:cs="Times New Roman"/>
-          <w:sz w:val="24"/>
-        </w:rPr>
-        <w:t>Grolleman</w:t>
-      </w:r>
-      <w:proofErr w:type="spellEnd"/>
-      <w:r>
-        <w:rPr>
-          <w:rFonts w:ascii="Times New Roman" w:hAnsi="Times New Roman" w:cs="Times New Roman"/>
-          <w:sz w:val="24"/>
-        </w:rPr>
-        <w:t xml:space="preserve">, Judith E., Richarda M. de </w:t>
-      </w:r>
-      <w:proofErr w:type="spellStart"/>
-      <w:r>
-        <w:rPr>
-          <w:rFonts w:ascii="Times New Roman" w:hAnsi="Times New Roman" w:cs="Times New Roman"/>
-          <w:sz w:val="24"/>
-        </w:rPr>
-        <w:t>Voer</w:t>
-      </w:r>
-      <w:proofErr w:type="spellEnd"/>
-      <w:r>
-        <w:rPr>
-          <w:rFonts w:ascii="Times New Roman" w:hAnsi="Times New Roman" w:cs="Times New Roman"/>
-          <w:sz w:val="24"/>
-        </w:rPr>
-        <w:t xml:space="preserve">, Fadwa A. Elsayed, Maartje Nielsen, Robbert D.A. Weren, Claire Palles, Marjolijn J.L. Ligtenberg, et al. 2019. ‘Mutational Signature Analysis Reveals NTHL1 Deficiency to Cause a Multi-Tumor Phenotype’. </w:t>
+      <w:r>
+        <w:rPr>
+          <w:rFonts w:ascii="Times New Roman" w:hAnsi="Times New Roman" w:cs="Times New Roman"/>
+          <w:sz w:val="24"/>
+        </w:rPr>
+        <w:t xml:space="preserve">Grolleman, Judith E., Richarda M. de Voer, Fadwa A. Elsayed, Maartje Nielsen, Robbert D.A. Weren, Claire Palles, Marjolijn J.L. Ligtenberg, et al. 2019. ‘Mutational Signature Analysis Reveals NTHL1 Deficiency to Cause a Multi-Tumor Phenotype’. </w:t>
       </w:r>
       <w:r>
         <w:rPr>
@@ -9342,39 +8526,8 @@
           <w:rFonts w:ascii="Times New Roman" w:hAnsi="Times New Roman" w:cs="Times New Roman"/>
           <w:sz w:val="24"/>
         </w:rPr>
-        <w:t xml:space="preserve">Huang, Mi Ni, Willie Yu, Wei </w:t>
-      </w:r>
-      <w:proofErr w:type="spellStart"/>
-      <w:r>
-        <w:rPr>
-          <w:rFonts w:ascii="Times New Roman" w:hAnsi="Times New Roman" w:cs="Times New Roman"/>
-          <w:sz w:val="24"/>
-        </w:rPr>
-        <w:t>Wei</w:t>
-      </w:r>
-      <w:proofErr w:type="spellEnd"/>
-      <w:r>
-        <w:rPr>
-          <w:rFonts w:ascii="Times New Roman" w:hAnsi="Times New Roman" w:cs="Times New Roman"/>
-          <w:sz w:val="24"/>
-        </w:rPr>
-        <w:t xml:space="preserve"> Teoh, Maude Ardin, Apinya </w:t>
-      </w:r>
-      <w:proofErr w:type="spellStart"/>
-      <w:r>
-        <w:rPr>
-          <w:rFonts w:ascii="Times New Roman" w:hAnsi="Times New Roman" w:cs="Times New Roman"/>
-          <w:sz w:val="24"/>
-        </w:rPr>
-        <w:t>Jusakul</w:t>
-      </w:r>
-      <w:proofErr w:type="spellEnd"/>
-      <w:r>
-        <w:rPr>
-          <w:rFonts w:ascii="Times New Roman" w:hAnsi="Times New Roman" w:cs="Times New Roman"/>
-          <w:sz w:val="24"/>
-        </w:rPr>
-        <w:t xml:space="preserve">, Alvin Wei Tian Ng, Arnoud Boot, et al. 2017. ‘Genome-Scale Mutational Signatures of Aflatoxin in Cells, Mice, and Human Tumors’. </w:t>
+        <w:lastRenderedPageBreak/>
+        <w:t xml:space="preserve">Huang, Mi Ni, Willie Yu, Wei Wei Teoh, Maude Ardin, Apinya Jusakul, Alvin Wei Tian Ng, Arnoud Boot, et al. 2017. ‘Genome-Scale Mutational Signatures of Aflatoxin in Cells, Mice, and Human Tumors’. </w:t>
       </w:r>
       <w:r>
         <w:rPr>
@@ -9438,73 +8591,7 @@
           <w:rFonts w:ascii="Times New Roman" w:hAnsi="Times New Roman" w:cs="Times New Roman"/>
           <w:sz w:val="24"/>
         </w:rPr>
-        <w:t xml:space="preserve">Islam, S. </w:t>
-      </w:r>
-      <w:proofErr w:type="spellStart"/>
-      <w:proofErr w:type="gramStart"/>
-      <w:r>
-        <w:rPr>
-          <w:rFonts w:ascii="Times New Roman" w:hAnsi="Times New Roman" w:cs="Times New Roman"/>
-          <w:sz w:val="24"/>
-        </w:rPr>
-        <w:t>M.Ashiqul</w:t>
-      </w:r>
-      <w:proofErr w:type="spellEnd"/>
-      <w:proofErr w:type="gramEnd"/>
-      <w:r>
-        <w:rPr>
-          <w:rFonts w:ascii="Times New Roman" w:hAnsi="Times New Roman" w:cs="Times New Roman"/>
-          <w:sz w:val="24"/>
-        </w:rPr>
-        <w:t xml:space="preserve">, Marcos Díaz-Gay, Yang Wu, Mark Barnes, Raviteja </w:t>
-      </w:r>
-      <w:proofErr w:type="spellStart"/>
-      <w:r>
-        <w:rPr>
-          <w:rFonts w:ascii="Times New Roman" w:hAnsi="Times New Roman" w:cs="Times New Roman"/>
-          <w:sz w:val="24"/>
-        </w:rPr>
-        <w:t>Vangara</w:t>
-      </w:r>
-      <w:proofErr w:type="spellEnd"/>
-      <w:r>
-        <w:rPr>
-          <w:rFonts w:ascii="Times New Roman" w:hAnsi="Times New Roman" w:cs="Times New Roman"/>
-          <w:sz w:val="24"/>
-        </w:rPr>
-        <w:t xml:space="preserve">, Erik N. Bergstrom, </w:t>
-      </w:r>
-      <w:proofErr w:type="spellStart"/>
-      <w:r>
-        <w:rPr>
-          <w:rFonts w:ascii="Times New Roman" w:hAnsi="Times New Roman" w:cs="Times New Roman"/>
-          <w:sz w:val="24"/>
-        </w:rPr>
-        <w:t>Yudou</w:t>
-      </w:r>
-      <w:proofErr w:type="spellEnd"/>
-      <w:r>
-        <w:rPr>
-          <w:rFonts w:ascii="Times New Roman" w:hAnsi="Times New Roman" w:cs="Times New Roman"/>
-          <w:sz w:val="24"/>
-        </w:rPr>
-        <w:t xml:space="preserve"> He, et al. 2022. ‘Uncovering Novel Mutational Signatures by de Novo Extraction with </w:t>
-      </w:r>
-      <w:proofErr w:type="spellStart"/>
-      <w:r>
-        <w:rPr>
-          <w:rFonts w:ascii="Times New Roman" w:hAnsi="Times New Roman" w:cs="Times New Roman"/>
-          <w:sz w:val="24"/>
-        </w:rPr>
-        <w:t>SigProfilerExtractor</w:t>
-      </w:r>
-      <w:proofErr w:type="spellEnd"/>
-      <w:r>
-        <w:rPr>
-          <w:rFonts w:ascii="Times New Roman" w:hAnsi="Times New Roman" w:cs="Times New Roman"/>
-          <w:sz w:val="24"/>
-        </w:rPr>
-        <w:t xml:space="preserve">’. </w:t>
+        <w:t xml:space="preserve">Islam, S. M.Ashiqul, Marcos Díaz-Gay, Yang Wu, Mark Barnes, Raviteja Vangara, Erik N. Bergstrom, Yudou He, et al. 2022. ‘Uncovering Novel Mutational Signatures by de Novo Extraction with SigProfilerExtractor’. </w:t>
       </w:r>
       <w:r>
         <w:rPr>
@@ -9536,25 +8623,8 @@
           <w:rFonts w:ascii="Times New Roman" w:hAnsi="Times New Roman" w:cs="Times New Roman"/>
           <w:sz w:val="24"/>
         </w:rPr>
-        <w:t xml:space="preserve">Jiang, </w:t>
-      </w:r>
-      <w:proofErr w:type="spellStart"/>
-      <w:r>
-        <w:rPr>
-          <w:rFonts w:ascii="Times New Roman" w:hAnsi="Times New Roman" w:cs="Times New Roman"/>
-          <w:sz w:val="24"/>
-        </w:rPr>
-        <w:t>Nanhai</w:t>
-      </w:r>
-      <w:proofErr w:type="spellEnd"/>
-      <w:r>
-        <w:rPr>
-          <w:rFonts w:ascii="Times New Roman" w:hAnsi="Times New Roman" w:cs="Times New Roman"/>
-          <w:sz w:val="24"/>
-        </w:rPr>
-        <w:t xml:space="preserve">, Yang Wu, and Steven G Rozen. 2024. ‘A New Approach to the Challenging Problem of Mutational Signature Attribution’. </w:t>
-      </w:r>
-      <w:proofErr w:type="spellStart"/>
+        <w:t xml:space="preserve">Jiang, Nanhai, Yang Wu, and Steven G Rozen. 2024. ‘A New Approach to the Challenging Problem of Mutational Signature Attribution’. </w:t>
+      </w:r>
       <w:r>
         <w:rPr>
           <w:rFonts w:ascii="Times New Roman" w:hAnsi="Times New Roman" w:cs="Times New Roman"/>
@@ -9564,7 +8634,6 @@
         </w:rPr>
         <w:t>bioRxiv</w:t>
       </w:r>
-      <w:proofErr w:type="spellEnd"/>
       <w:r>
         <w:rPr>
           <w:rFonts w:ascii="Times New Roman" w:hAnsi="Times New Roman" w:cs="Times New Roman"/>
@@ -9586,71 +8655,7 @@
           <w:rFonts w:ascii="Times New Roman" w:hAnsi="Times New Roman" w:cs="Times New Roman"/>
           <w:sz w:val="24"/>
         </w:rPr>
-        <w:t xml:space="preserve">Jin, Hu, Doga C. </w:t>
-      </w:r>
-      <w:proofErr w:type="spellStart"/>
-      <w:r>
-        <w:rPr>
-          <w:rFonts w:ascii="Times New Roman" w:hAnsi="Times New Roman" w:cs="Times New Roman"/>
-          <w:sz w:val="24"/>
-        </w:rPr>
-        <w:t>Gulhan</w:t>
-      </w:r>
-      <w:proofErr w:type="spellEnd"/>
-      <w:r>
-        <w:rPr>
-          <w:rFonts w:ascii="Times New Roman" w:hAnsi="Times New Roman" w:cs="Times New Roman"/>
-          <w:sz w:val="24"/>
-        </w:rPr>
-        <w:t>, Benedikt Geiger, Daniel Ben-</w:t>
-      </w:r>
-      <w:proofErr w:type="spellStart"/>
-      <w:r>
-        <w:rPr>
-          <w:rFonts w:ascii="Times New Roman" w:hAnsi="Times New Roman" w:cs="Times New Roman"/>
-          <w:sz w:val="24"/>
-        </w:rPr>
-        <w:t>Isvy</w:t>
-      </w:r>
-      <w:proofErr w:type="spellEnd"/>
-      <w:r>
-        <w:rPr>
-          <w:rFonts w:ascii="Times New Roman" w:hAnsi="Times New Roman" w:cs="Times New Roman"/>
-          <w:sz w:val="24"/>
-        </w:rPr>
-        <w:t xml:space="preserve">, David Geng, Viktor </w:t>
-      </w:r>
-      <w:proofErr w:type="spellStart"/>
-      <w:r>
-        <w:rPr>
-          <w:rFonts w:ascii="Times New Roman" w:hAnsi="Times New Roman" w:cs="Times New Roman"/>
-          <w:sz w:val="24"/>
-        </w:rPr>
-        <w:t>Ljungström</w:t>
-      </w:r>
-      <w:proofErr w:type="spellEnd"/>
-      <w:r>
-        <w:rPr>
-          <w:rFonts w:ascii="Times New Roman" w:hAnsi="Times New Roman" w:cs="Times New Roman"/>
-          <w:sz w:val="24"/>
-        </w:rPr>
-        <w:t xml:space="preserve">, and Peter J. Park. 2024. ‘Accurate and Sensitive Mutational Signature Analysis with </w:t>
-      </w:r>
-      <w:proofErr w:type="spellStart"/>
-      <w:r>
-        <w:rPr>
-          <w:rFonts w:ascii="Times New Roman" w:hAnsi="Times New Roman" w:cs="Times New Roman"/>
-          <w:sz w:val="24"/>
-        </w:rPr>
-        <w:t>MuSiCal</w:t>
-      </w:r>
-      <w:proofErr w:type="spellEnd"/>
-      <w:r>
-        <w:rPr>
-          <w:rFonts w:ascii="Times New Roman" w:hAnsi="Times New Roman" w:cs="Times New Roman"/>
-          <w:sz w:val="24"/>
-        </w:rPr>
-        <w:t xml:space="preserve">’. </w:t>
+        <w:t xml:space="preserve">Jin, Hu, Doga C. Gulhan, Benedikt Geiger, Daniel Ben-Isvy, David Geng, Viktor Ljungström, and Peter J. Park. 2024. ‘Accurate and Sensitive Mutational Signature Analysis with MuSiCal’. </w:t>
       </w:r>
       <w:r>
         <w:rPr>
@@ -9677,53 +8682,12 @@
           <w:sz w:val="24"/>
         </w:rPr>
       </w:pPr>
-      <w:proofErr w:type="spellStart"/>
-      <w:r>
-        <w:rPr>
-          <w:rFonts w:ascii="Times New Roman" w:hAnsi="Times New Roman" w:cs="Times New Roman"/>
-          <w:sz w:val="24"/>
-        </w:rPr>
-        <w:t>Kucab</w:t>
-      </w:r>
-      <w:proofErr w:type="spellEnd"/>
-      <w:r>
-        <w:rPr>
-          <w:rFonts w:ascii="Times New Roman" w:hAnsi="Times New Roman" w:cs="Times New Roman"/>
-          <w:sz w:val="24"/>
-        </w:rPr>
-        <w:t xml:space="preserve">, Jill E., </w:t>
-      </w:r>
-      <w:proofErr w:type="spellStart"/>
-      <w:r>
-        <w:rPr>
-          <w:rFonts w:ascii="Times New Roman" w:hAnsi="Times New Roman" w:cs="Times New Roman"/>
-          <w:sz w:val="24"/>
-        </w:rPr>
-        <w:t>Xueqing</w:t>
-      </w:r>
-      <w:proofErr w:type="spellEnd"/>
-      <w:r>
-        <w:rPr>
-          <w:rFonts w:ascii="Times New Roman" w:hAnsi="Times New Roman" w:cs="Times New Roman"/>
-          <w:sz w:val="24"/>
-        </w:rPr>
-        <w:t xml:space="preserve"> Zou, Sandro </w:t>
-      </w:r>
-      <w:proofErr w:type="spellStart"/>
-      <w:r>
-        <w:rPr>
-          <w:rFonts w:ascii="Times New Roman" w:hAnsi="Times New Roman" w:cs="Times New Roman"/>
-          <w:sz w:val="24"/>
-        </w:rPr>
-        <w:t>Morganella</w:t>
-      </w:r>
-      <w:proofErr w:type="spellEnd"/>
-      <w:r>
-        <w:rPr>
-          <w:rFonts w:ascii="Times New Roman" w:hAnsi="Times New Roman" w:cs="Times New Roman"/>
-          <w:sz w:val="24"/>
-        </w:rPr>
-        <w:t xml:space="preserve">, Madeleine Joel, A. Scott Nanda, Eszter Nagy, Celine Gomez, et al. 2019. ‘A Compendium of Mutational Signatures of Environmental Agents’. </w:t>
+      <w:r>
+        <w:rPr>
+          <w:rFonts w:ascii="Times New Roman" w:hAnsi="Times New Roman" w:cs="Times New Roman"/>
+          <w:sz w:val="24"/>
+        </w:rPr>
+        <w:t xml:space="preserve">Kucab, Jill E., Xueqing Zou, Sandro Morganella, Madeleine Joel, A. Scott Nanda, Eszter Nagy, Celine Gomez, et al. 2019. ‘A Compendium of Mutational Signatures of Environmental Agents’. </w:t>
       </w:r>
       <w:r>
         <w:rPr>
@@ -9755,39 +8719,7 @@
           <w:rFonts w:ascii="Times New Roman" w:hAnsi="Times New Roman" w:cs="Times New Roman"/>
           <w:sz w:val="24"/>
         </w:rPr>
-        <w:t xml:space="preserve">Liu, Mo, Yang Wu, </w:t>
-      </w:r>
-      <w:proofErr w:type="spellStart"/>
-      <w:r>
-        <w:rPr>
-          <w:rFonts w:ascii="Times New Roman" w:hAnsi="Times New Roman" w:cs="Times New Roman"/>
-          <w:sz w:val="24"/>
-        </w:rPr>
-        <w:t>Nanhai</w:t>
-      </w:r>
-      <w:proofErr w:type="spellEnd"/>
-      <w:r>
-        <w:rPr>
-          <w:rFonts w:ascii="Times New Roman" w:hAnsi="Times New Roman" w:cs="Times New Roman"/>
-          <w:sz w:val="24"/>
-        </w:rPr>
-        <w:t xml:space="preserve"> Jiang, Arnoud Boot, and Steven G Rozen. 2023. ‘</w:t>
-      </w:r>
-      <w:proofErr w:type="spellStart"/>
-      <w:r>
-        <w:rPr>
-          <w:rFonts w:ascii="Times New Roman" w:hAnsi="Times New Roman" w:cs="Times New Roman"/>
-          <w:sz w:val="24"/>
-        </w:rPr>
-        <w:t>mSigHdp</w:t>
-      </w:r>
-      <w:proofErr w:type="spellEnd"/>
-      <w:r>
-        <w:rPr>
-          <w:rFonts w:ascii="Times New Roman" w:hAnsi="Times New Roman" w:cs="Times New Roman"/>
-          <w:sz w:val="24"/>
-        </w:rPr>
-        <w:t xml:space="preserve">: Hierarchical Dirichlet Process Mixture Modeling for Mutational Signature Discovery’. </w:t>
+        <w:t xml:space="preserve">Liu, Mo, Yang Wu, Nanhai Jiang, Arnoud Boot, and Steven G Rozen. 2023. ‘mSigHdp: Hierarchical Dirichlet Process Mixture Modeling for Mutational Signature Discovery’. </w:t>
       </w:r>
       <w:r>
         <w:rPr>
@@ -9899,71 +8831,7 @@
           <w:rFonts w:ascii="Times New Roman" w:hAnsi="Times New Roman" w:cs="Times New Roman"/>
           <w:sz w:val="24"/>
         </w:rPr>
-        <w:t xml:space="preserve">Priestley, Peter, Jonathan Baber, Martijn P. </w:t>
-      </w:r>
-      <w:proofErr w:type="spellStart"/>
-      <w:r>
-        <w:rPr>
-          <w:rFonts w:ascii="Times New Roman" w:hAnsi="Times New Roman" w:cs="Times New Roman"/>
-          <w:sz w:val="24"/>
-        </w:rPr>
-        <w:t>Lolkema</w:t>
-      </w:r>
-      <w:proofErr w:type="spellEnd"/>
-      <w:r>
-        <w:rPr>
-          <w:rFonts w:ascii="Times New Roman" w:hAnsi="Times New Roman" w:cs="Times New Roman"/>
-          <w:sz w:val="24"/>
-        </w:rPr>
-        <w:t xml:space="preserve">, Neeltje </w:t>
-      </w:r>
-      <w:proofErr w:type="spellStart"/>
-      <w:r>
-        <w:rPr>
-          <w:rFonts w:ascii="Times New Roman" w:hAnsi="Times New Roman" w:cs="Times New Roman"/>
-          <w:sz w:val="24"/>
-        </w:rPr>
-        <w:t>Steeghs</w:t>
-      </w:r>
-      <w:proofErr w:type="spellEnd"/>
-      <w:r>
-        <w:rPr>
-          <w:rFonts w:ascii="Times New Roman" w:hAnsi="Times New Roman" w:cs="Times New Roman"/>
-          <w:sz w:val="24"/>
-        </w:rPr>
-        <w:t xml:space="preserve">, Ewart de Bruijn, Charles Shale, Korneel </w:t>
-      </w:r>
-      <w:proofErr w:type="spellStart"/>
-      <w:r>
-        <w:rPr>
-          <w:rFonts w:ascii="Times New Roman" w:hAnsi="Times New Roman" w:cs="Times New Roman"/>
-          <w:sz w:val="24"/>
-        </w:rPr>
-        <w:t>Duyvesteyn</w:t>
-      </w:r>
-      <w:proofErr w:type="spellEnd"/>
-      <w:r>
-        <w:rPr>
-          <w:rFonts w:ascii="Times New Roman" w:hAnsi="Times New Roman" w:cs="Times New Roman"/>
-          <w:sz w:val="24"/>
-        </w:rPr>
-        <w:t xml:space="preserve">, et al. 2019. ‘Pan-Cancer Whole-Genome Analyses of Metastatic Solid </w:t>
-      </w:r>
-      <w:proofErr w:type="spellStart"/>
-      <w:r>
-        <w:rPr>
-          <w:rFonts w:ascii="Times New Roman" w:hAnsi="Times New Roman" w:cs="Times New Roman"/>
-          <w:sz w:val="24"/>
-        </w:rPr>
-        <w:t>Tumours</w:t>
-      </w:r>
-      <w:proofErr w:type="spellEnd"/>
-      <w:r>
-        <w:rPr>
-          <w:rFonts w:ascii="Times New Roman" w:hAnsi="Times New Roman" w:cs="Times New Roman"/>
-          <w:sz w:val="24"/>
-        </w:rPr>
-        <w:t xml:space="preserve">’. </w:t>
+        <w:t xml:space="preserve">Priestley, Peter, Jonathan Baber, Martijn P. Lolkema, Neeltje Steeghs, Ewart de Bruijn, Charles Shale, Korneel Duyvesteyn, et al. 2019. ‘Pan-Cancer Whole-Genome Analyses of Metastatic Solid Tumours’. </w:t>
       </w:r>
       <w:r>
         <w:rPr>
@@ -9990,53 +8858,12 @@
           <w:sz w:val="24"/>
         </w:rPr>
       </w:pPr>
-      <w:proofErr w:type="spellStart"/>
-      <w:r>
-        <w:rPr>
-          <w:rFonts w:ascii="Times New Roman" w:hAnsi="Times New Roman" w:cs="Times New Roman"/>
-          <w:sz w:val="24"/>
-        </w:rPr>
-        <w:t>Reijns</w:t>
-      </w:r>
-      <w:proofErr w:type="spellEnd"/>
-      <w:r>
-        <w:rPr>
-          <w:rFonts w:ascii="Times New Roman" w:hAnsi="Times New Roman" w:cs="Times New Roman"/>
-          <w:sz w:val="24"/>
-        </w:rPr>
-        <w:t xml:space="preserve">, Martin A. M., David A. Parry, Thomas C. Williams, Ferran </w:t>
-      </w:r>
-      <w:proofErr w:type="spellStart"/>
-      <w:r>
-        <w:rPr>
-          <w:rFonts w:ascii="Times New Roman" w:hAnsi="Times New Roman" w:cs="Times New Roman"/>
-          <w:sz w:val="24"/>
-        </w:rPr>
-        <w:t>Nadeu</w:t>
-      </w:r>
-      <w:proofErr w:type="spellEnd"/>
-      <w:r>
-        <w:rPr>
-          <w:rFonts w:ascii="Times New Roman" w:hAnsi="Times New Roman" w:cs="Times New Roman"/>
-          <w:sz w:val="24"/>
-        </w:rPr>
-        <w:t xml:space="preserve">, Rebecca L. </w:t>
-      </w:r>
-      <w:proofErr w:type="spellStart"/>
-      <w:r>
-        <w:rPr>
-          <w:rFonts w:ascii="Times New Roman" w:hAnsi="Times New Roman" w:cs="Times New Roman"/>
-          <w:sz w:val="24"/>
-        </w:rPr>
-        <w:t>Hindshaw</w:t>
-      </w:r>
-      <w:proofErr w:type="spellEnd"/>
-      <w:r>
-        <w:rPr>
-          <w:rFonts w:ascii="Times New Roman" w:hAnsi="Times New Roman" w:cs="Times New Roman"/>
-          <w:sz w:val="24"/>
-        </w:rPr>
-        <w:t xml:space="preserve">, Diana O. Rios Szwed, Michael D. Nicholson, et al. 2022. ‘Signatures of TOP1 Transcription-Associated Mutagenesis in Cancer and Germline’. </w:t>
+      <w:r>
+        <w:rPr>
+          <w:rFonts w:ascii="Times New Roman" w:hAnsi="Times New Roman" w:cs="Times New Roman"/>
+          <w:sz w:val="24"/>
+        </w:rPr>
+        <w:t xml:space="preserve">Reijns, Martin A. M., David A. Parry, Thomas C. Williams, Ferran Nadeu, Rebecca L. Hindshaw, Diana O. Rios Szwed, Michael D. Nicholson, et al. 2022. ‘Signatures of TOP1 Transcription-Associated Mutagenesis in Cancer and Germline’. </w:t>
       </w:r>
       <w:r>
         <w:rPr>
@@ -10068,39 +8895,15 @@
           <w:rFonts w:ascii="Times New Roman" w:hAnsi="Times New Roman" w:cs="Times New Roman"/>
           <w:sz w:val="24"/>
         </w:rPr>
-        <w:t xml:space="preserve">Riva, Laura, Arun R. </w:t>
-      </w:r>
-      <w:proofErr w:type="spellStart"/>
-      <w:r>
-        <w:rPr>
-          <w:rFonts w:ascii="Times New Roman" w:hAnsi="Times New Roman" w:cs="Times New Roman"/>
-          <w:sz w:val="24"/>
-        </w:rPr>
-        <w:t>Pandiri</w:t>
-      </w:r>
-      <w:proofErr w:type="spellEnd"/>
-      <w:r>
-        <w:rPr>
-          <w:rFonts w:ascii="Times New Roman" w:hAnsi="Times New Roman" w:cs="Times New Roman"/>
-          <w:sz w:val="24"/>
-        </w:rPr>
-        <w:t xml:space="preserve">, Yun Rose Li, Alastair Droop, James </w:t>
-      </w:r>
-      <w:proofErr w:type="spellStart"/>
-      <w:r>
-        <w:rPr>
-          <w:rFonts w:ascii="Times New Roman" w:hAnsi="Times New Roman" w:cs="Times New Roman"/>
-          <w:sz w:val="24"/>
-        </w:rPr>
-        <w:t>Hewinson</w:t>
-      </w:r>
-      <w:proofErr w:type="spellEnd"/>
-      <w:r>
-        <w:rPr>
-          <w:rFonts w:ascii="Times New Roman" w:hAnsi="Times New Roman" w:cs="Times New Roman"/>
-          <w:sz w:val="24"/>
-        </w:rPr>
-        <w:t xml:space="preserve">, Michael A. Quail, Vivek Iyer, et al. 2020. ‘The Mutational Signature Profile of Known and Suspected Human Carcinogens in Mice’. </w:t>
+        <w:t xml:space="preserve">Riva, Laura, Arun R. Pandiri, Yun Rose Li, Alastair Droop, James Hewinson, Michael A. Quail, Vivek Iyer, et al. 2020. ‘The Mutational Signature Profile of Known and Suspected </w:t>
+      </w:r>
+      <w:r>
+        <w:rPr>
+          <w:rFonts w:ascii="Times New Roman" w:hAnsi="Times New Roman" w:cs="Times New Roman"/>
+          <w:sz w:val="24"/>
+        </w:rPr>
+        <w:lastRenderedPageBreak/>
+        <w:t xml:space="preserve">Human Carcinogens in Mice’. </w:t>
       </w:r>
       <w:r>
         <w:rPr>
@@ -10127,37 +8930,12 @@
           <w:sz w:val="24"/>
         </w:rPr>
       </w:pPr>
-      <w:proofErr w:type="spellStart"/>
-      <w:r>
-        <w:rPr>
-          <w:rFonts w:ascii="Times New Roman" w:hAnsi="Times New Roman" w:cs="Times New Roman"/>
-          <w:sz w:val="24"/>
-        </w:rPr>
-        <w:t>Sondka</w:t>
-      </w:r>
-      <w:proofErr w:type="spellEnd"/>
-      <w:r>
-        <w:rPr>
-          <w:rFonts w:ascii="Times New Roman" w:hAnsi="Times New Roman" w:cs="Times New Roman"/>
-          <w:sz w:val="24"/>
-        </w:rPr>
-        <w:t xml:space="preserve">, </w:t>
-      </w:r>
-      <w:proofErr w:type="spellStart"/>
-      <w:r>
-        <w:rPr>
-          <w:rFonts w:ascii="Times New Roman" w:hAnsi="Times New Roman" w:cs="Times New Roman"/>
-          <w:sz w:val="24"/>
-        </w:rPr>
-        <w:t>Zbyslaw</w:t>
-      </w:r>
-      <w:proofErr w:type="spellEnd"/>
-      <w:r>
-        <w:rPr>
-          <w:rFonts w:ascii="Times New Roman" w:hAnsi="Times New Roman" w:cs="Times New Roman"/>
-          <w:sz w:val="24"/>
-        </w:rPr>
-        <w:t xml:space="preserve">, Sally Bamford, Charlotte G. Cole, Sari A. Ward, Ian Dunham, and Simon A. Forbes. 2018. ‘The COSMIC Cancer Gene Census: Describing Genetic Dysfunction across All Human Cancers’. </w:t>
+      <w:r>
+        <w:rPr>
+          <w:rFonts w:ascii="Times New Roman" w:hAnsi="Times New Roman" w:cs="Times New Roman"/>
+          <w:sz w:val="24"/>
+        </w:rPr>
+        <w:t xml:space="preserve">Sondka, Zbyslaw, Sally Bamford, Charlotte G. Cole, Sari A. Ward, Ian Dunham, and Simon A. Forbes. 2018. ‘The COSMIC Cancer Gene Census: Describing Genetic Dysfunction across All Human Cancers’. </w:t>
       </w:r>
       <w:r>
         <w:rPr>
@@ -10271,7 +9049,7 @@
 
 <file path=word/comments.xml><?xml version="1.0" encoding="utf-8"?>
 <w:comments xmlns:wpc="http://schemas.microsoft.com/office/word/2010/wordprocessingCanvas" xmlns:cx="http://schemas.microsoft.com/office/drawing/2014/chartex" xmlns:cx1="http://schemas.microsoft.com/office/drawing/2015/9/8/chartex" xmlns:cx2="http://schemas.microsoft.com/office/drawing/2015/10/21/chartex" xmlns:cx3="http://schemas.microsoft.com/office/drawing/2016/5/9/chartex" xmlns:cx4="http://schemas.microsoft.com/office/drawing/2016/5/10/chartex" xmlns:cx5="http://schemas.microsoft.com/office/drawing/2016/5/11/chartex" xmlns:cx6="http://schemas.microsoft.com/office/drawing/2016/5/12/chartex" xmlns:cx7="http://schemas.microsoft.com/office/drawing/2016/5/13/chartex" xmlns:cx8="http://schemas.microsoft.com/office/drawing/2016/5/14/chartex" xmlns:mc="http://schemas.openxmlformats.org/markup-compatibility/2006" xmlns:aink="http://schemas.microsoft.com/office/drawing/2016/ink" xmlns:am3d="http://schemas.microsoft.com/office/drawing/2017/model3d" xmlns:o="urn:schemas-microsoft-com:office:office" xmlns:oel="http://schemas.microsoft.com/office/2019/extlst" xmlns:r="http://schemas.openxmlformats.org/officeDocument/2006/relationships" xmlns:m="http://schemas.openxmlformats.org/officeDocument/2006/math" xmlns:v="urn:schemas-microsoft-com:vml" xmlns:wp14="http://schemas.microsoft.com/office/word/2010/wordprocessingDrawing" xmlns:wp="http://schemas.openxmlformats.org/drawingml/2006/wordprocessingDrawing" xmlns:w10="urn:schemas-microsoft-com:office:word" xmlns:w="http://schemas.openxmlformats.org/wordprocessingml/2006/main" xmlns:w14="http://schemas.microsoft.com/office/word/2010/wordml" xmlns:w15="http://schemas.microsoft.com/office/word/2012/wordml" xmlns:w16cex="http://schemas.microsoft.com/office/word/2018/wordml/cex" xmlns:w16cid="http://schemas.microsoft.com/office/word/2016/wordml/cid" xmlns:w16="http://schemas.microsoft.com/office/word/2018/wordml" xmlns:w16du="http://schemas.microsoft.com/office/word/2023/wordml/word16du" xmlns:w16sdtdh="http://schemas.microsoft.com/office/word/2020/wordml/sdtdatahash" xmlns:w16se="http://schemas.microsoft.com/office/word/2015/wordml/symex" xmlns:wpg="http://schemas.microsoft.com/office/word/2010/wordprocessingGroup" xmlns:wpi="http://schemas.microsoft.com/office/word/2010/wordprocessingInk" xmlns:wne="http://schemas.microsoft.com/office/word/2006/wordml" xmlns:wps="http://schemas.microsoft.com/office/word/2010/wordprocessingShape" mc:Ignorable="w14 w15 w16se w16cid w16 w16cex w16sdtdh w16du wp14">
-  <w:comment w:id="1" w:author="Mo Liu" w:date="2024-09-25T14:06:00Z" w:initials="ML">
+  <w:comment w:id="2" w:author="Mo Liu" w:date="2024-09-03T16:03:00Z" w:initials="ML">
     <w:p>
       <w:pPr>
         <w:pStyle w:val="CommentText"/>
@@ -10283,11 +9061,11 @@
         <w:annotationRef/>
       </w:r>
       <w:r>
-        <w:t>I think we need to mention this paper somewhere. The reviewers would expect that we are aware of this Science paper, no matter if it gets much traction. What do  you think?</w:t>
+        <w:t>New part. Need to make slides to show how this was done to Steve</w:t>
       </w:r>
     </w:p>
   </w:comment>
-  <w:comment w:id="3" w:author="Mo Liu" w:date="2024-09-03T16:03:00Z" w:initials="ML">
+  <w:comment w:id="3" w:author="Mo Liu" w:date="2024-09-22T08:15:00Z" w:initials="ML">
     <w:p>
       <w:pPr>
         <w:pStyle w:val="CommentText"/>
@@ -10299,11 +9077,18 @@
         <w:annotationRef/>
       </w:r>
       <w:r>
-        <w:t>New part. Need to make slides to show how this was done to Steve</w:t>
+        <w:rPr>
+          <w:color w:val="000000"/>
+          <w:highlight w:val="white"/>
+        </w:rPr>
+        <w:t>We have two options: (1) we can omit our HEK293T results and simply assert that we identified an ID-TOP1 signature, clarifying that it is distinct from ID4 (which Reijn et al. associate with ID-TOP1); or (2) we can include our HEK293T results, but we will need to provide detailed methodology, including gRNA sequences and experimental procedures, as well as western blot data to demonstrate the effectiveness of the knockout.</w:t>
+      </w:r>
+      <w:r>
+        <w:t xml:space="preserve"> </w:t>
       </w:r>
     </w:p>
   </w:comment>
-  <w:comment w:id="4" w:author="Mo Liu" w:date="2024-09-22T08:15:00Z" w:initials="ML">
+  <w:comment w:id="4" w:author="Mo Liu" w:date="2024-09-26T16:04:00Z" w:initials="ML">
     <w:p>
       <w:pPr>
         <w:pStyle w:val="CommentText"/>
@@ -10315,34 +9100,11 @@
         <w:annotationRef/>
       </w:r>
       <w:r>
-        <w:rPr>
-          <w:color w:val="000000"/>
-          <w:highlight w:val="white"/>
-        </w:rPr>
-        <w:t>We have two options: (1) we can omit our HEK293T results and simply assert that we identified an ID-TOP1 signature, clarifying that it is distinct from ID4 (which Reijn et al. associate with ID-TOP1); or (2) we can include our HEK293T results, but we will need to provide detailed methodology, including gRNA sequences and experimental procedures, as well as western blot data to demonstrate the effectiveness of the knockout.</w:t>
-      </w:r>
-      <w:r>
-        <w:t xml:space="preserve"> </w:t>
+        <w:t>To discuss with Steve</w:t>
       </w:r>
     </w:p>
   </w:comment>
-  <w:comment w:id="5" w:author="Mo Liu" w:date="2024-09-26T16:04:00Z" w:initials="ML">
-    <w:p>
-      <w:pPr>
-        <w:pStyle w:val="CommentText"/>
-      </w:pPr>
-      <w:r>
-        <w:rPr>
-          <w:rStyle w:val="CommentReference"/>
-        </w:rPr>
-        <w:annotationRef/>
-      </w:r>
-      <w:r>
-        <w:t>To discuss with Steve</w:t>
-      </w:r>
-    </w:p>
-  </w:comment>
-  <w:comment w:id="6" w:author="Mo Liu" w:date="2024-08-14T16:11:00Z" w:initials="ML">
+  <w:comment w:id="5" w:author="Mo Liu" w:date="2024-08-14T16:11:00Z" w:initials="ML">
     <w:p>
       <w:pPr>
         <w:pStyle w:val="CommentText"/>
@@ -10363,7 +9125,6 @@
 
 <file path=word/commentsExtended.xml><?xml version="1.0" encoding="utf-8"?>
 <w15:commentsEx xmlns:wpc="http://schemas.microsoft.com/office/word/2010/wordprocessingCanvas" xmlns:cx="http://schemas.microsoft.com/office/drawing/2014/chartex" xmlns:cx1="http://schemas.microsoft.com/office/drawing/2015/9/8/chartex" xmlns:cx2="http://schemas.microsoft.com/office/drawing/2015/10/21/chartex" xmlns:cx3="http://schemas.microsoft.com/office/drawing/2016/5/9/chartex" xmlns:cx4="http://schemas.microsoft.com/office/drawing/2016/5/10/chartex" xmlns:cx5="http://schemas.microsoft.com/office/drawing/2016/5/11/chartex" xmlns:cx6="http://schemas.microsoft.com/office/drawing/2016/5/12/chartex" xmlns:cx7="http://schemas.microsoft.com/office/drawing/2016/5/13/chartex" xmlns:cx8="http://schemas.microsoft.com/office/drawing/2016/5/14/chartex" xmlns:mc="http://schemas.openxmlformats.org/markup-compatibility/2006" xmlns:aink="http://schemas.microsoft.com/office/drawing/2016/ink" xmlns:am3d="http://schemas.microsoft.com/office/drawing/2017/model3d" xmlns:o="urn:schemas-microsoft-com:office:office" xmlns:oel="http://schemas.microsoft.com/office/2019/extlst" xmlns:r="http://schemas.openxmlformats.org/officeDocument/2006/relationships" xmlns:m="http://schemas.openxmlformats.org/officeDocument/2006/math" xmlns:v="urn:schemas-microsoft-com:vml" xmlns:wp14="http://schemas.microsoft.com/office/word/2010/wordprocessingDrawing" xmlns:wp="http://schemas.openxmlformats.org/drawingml/2006/wordprocessingDrawing" xmlns:w10="urn:schemas-microsoft-com:office:word" xmlns:w="http://schemas.openxmlformats.org/wordprocessingml/2006/main" xmlns:w14="http://schemas.microsoft.com/office/word/2010/wordml" xmlns:w15="http://schemas.microsoft.com/office/word/2012/wordml" xmlns:w16cex="http://schemas.microsoft.com/office/word/2018/wordml/cex" xmlns:w16cid="http://schemas.microsoft.com/office/word/2016/wordml/cid" xmlns:w16="http://schemas.microsoft.com/office/word/2018/wordml" xmlns:w16du="http://schemas.microsoft.com/office/word/2023/wordml/word16du" xmlns:w16sdtdh="http://schemas.microsoft.com/office/word/2020/wordml/sdtdatahash" xmlns:w16se="http://schemas.microsoft.com/office/word/2015/wordml/symex" xmlns:wpg="http://schemas.microsoft.com/office/word/2010/wordprocessingGroup" xmlns:wpi="http://schemas.microsoft.com/office/word/2010/wordprocessingInk" xmlns:wne="http://schemas.microsoft.com/office/word/2006/wordml" xmlns:wps="http://schemas.microsoft.com/office/word/2010/wordprocessingShape" mc:Ignorable="w14 w15 w16se w16cid w16 w16cex w16sdtdh w16du wp14">
-  <w15:commentEx w15:paraId="10226FEB" w15:done="0"/>
   <w15:commentEx w15:paraId="198FF4CA" w15:done="0"/>
   <w15:commentEx w15:paraId="7CE2F4E5" w15:done="0"/>
   <w15:commentEx w15:paraId="32AAA579" w15:done="0"/>
@@ -10373,7 +9134,6 @@
 
 <file path=word/commentsExtensible.xml><?xml version="1.0" encoding="utf-8"?>
 <w16cex:commentsExtensible xmlns:wpc="http://schemas.microsoft.com/office/word/2010/wordprocessingCanvas" xmlns:cx="http://schemas.microsoft.com/office/drawing/2014/chartex" xmlns:cx1="http://schemas.microsoft.com/office/drawing/2015/9/8/chartex" xmlns:cx2="http://schemas.microsoft.com/office/drawing/2015/10/21/chartex" xmlns:cx3="http://schemas.microsoft.com/office/drawing/2016/5/9/chartex" xmlns:cx4="http://schemas.microsoft.com/office/drawing/2016/5/10/chartex" xmlns:cx5="http://schemas.microsoft.com/office/drawing/2016/5/11/chartex" xmlns:cx6="http://schemas.microsoft.com/office/drawing/2016/5/12/chartex" xmlns:cx7="http://schemas.microsoft.com/office/drawing/2016/5/13/chartex" xmlns:cx8="http://schemas.microsoft.com/office/drawing/2016/5/14/chartex" xmlns:cr="http://schemas.microsoft.com/office/comments/2020/reactions" xmlns:mc="http://schemas.openxmlformats.org/markup-compatibility/2006" xmlns:aink="http://schemas.microsoft.com/office/drawing/2016/ink" xmlns:am3d="http://schemas.microsoft.com/office/drawing/2017/model3d" xmlns:o="urn:schemas-microsoft-com:office:office" xmlns:oel="http://schemas.microsoft.com/office/2019/extlst" xmlns:r="http://schemas.openxmlformats.org/officeDocument/2006/relationships" xmlns:m="http://schemas.openxmlformats.org/officeDocument/2006/math" xmlns:v="urn:schemas-microsoft-com:vml" xmlns:wp14="http://schemas.microsoft.com/office/word/2010/wordprocessingDrawing" xmlns:wp="http://schemas.openxmlformats.org/drawingml/2006/wordprocessingDrawing" xmlns:w10="urn:schemas-microsoft-com:office:word" xmlns:w="http://schemas.openxmlformats.org/wordprocessingml/2006/main" xmlns:w14="http://schemas.microsoft.com/office/word/2010/wordml" xmlns:w15="http://schemas.microsoft.com/office/word/2012/wordml" xmlns:w16cex="http://schemas.microsoft.com/office/word/2018/wordml/cex" xmlns:w16cid="http://schemas.microsoft.com/office/word/2016/wordml/cid" xmlns:w16="http://schemas.microsoft.com/office/word/2018/wordml" xmlns:w16du="http://schemas.microsoft.com/office/word/2023/wordml/word16du" xmlns:w16sdtdh="http://schemas.microsoft.com/office/word/2020/wordml/sdtdatahash" xmlns:w16se="http://schemas.microsoft.com/office/word/2015/wordml/symex" xmlns:wpg="http://schemas.microsoft.com/office/word/2010/wordprocessingGroup" xmlns:wpi="http://schemas.microsoft.com/office/word/2010/wordprocessingInk" xmlns:wne="http://schemas.microsoft.com/office/word/2006/wordml" xmlns:wps="http://schemas.microsoft.com/office/word/2010/wordprocessingShape" mc:Ignorable="w14 w15 w16se w16cid w16 w16cex w16sdtdh cr w16du wp14">
-  <w16cex:commentExtensible w16cex:durableId="44095AD1" w16cex:dateUtc="2024-09-25T06:06:00Z"/>
   <w16cex:commentExtensible w16cex:durableId="74C2C120" w16cex:dateUtc="2024-09-03T08:03:00Z"/>
   <w16cex:commentExtensible w16cex:durableId="3C345A67" w16cex:dateUtc="2024-09-22T00:15:00Z"/>
   <w16cex:commentExtensible w16cex:durableId="1ABA4E87" w16cex:dateUtc="2024-09-26T08:04:00Z"/>
@@ -10383,7 +9143,6 @@
 
 <file path=word/commentsIds.xml><?xml version="1.0" encoding="utf-8"?>
 <w16cid:commentsIds xmlns:wpc="http://schemas.microsoft.com/office/word/2010/wordprocessingCanvas" xmlns:cx="http://schemas.microsoft.com/office/drawing/2014/chartex" xmlns:cx1="http://schemas.microsoft.com/office/drawing/2015/9/8/chartex" xmlns:cx2="http://schemas.microsoft.com/office/drawing/2015/10/21/chartex" xmlns:cx3="http://schemas.microsoft.com/office/drawing/2016/5/9/chartex" xmlns:cx4="http://schemas.microsoft.com/office/drawing/2016/5/10/chartex" xmlns:cx5="http://schemas.microsoft.com/office/drawing/2016/5/11/chartex" xmlns:cx6="http://schemas.microsoft.com/office/drawing/2016/5/12/chartex" xmlns:cx7="http://schemas.microsoft.com/office/drawing/2016/5/13/chartex" xmlns:cx8="http://schemas.microsoft.com/office/drawing/2016/5/14/chartex" xmlns:mc="http://schemas.openxmlformats.org/markup-compatibility/2006" xmlns:aink="http://schemas.microsoft.com/office/drawing/2016/ink" xmlns:am3d="http://schemas.microsoft.com/office/drawing/2017/model3d" xmlns:o="urn:schemas-microsoft-com:office:office" xmlns:oel="http://schemas.microsoft.com/office/2019/extlst" xmlns:r="http://schemas.openxmlformats.org/officeDocument/2006/relationships" xmlns:m="http://schemas.openxmlformats.org/officeDocument/2006/math" xmlns:v="urn:schemas-microsoft-com:vml" xmlns:wp14="http://schemas.microsoft.com/office/word/2010/wordprocessingDrawing" xmlns:wp="http://schemas.openxmlformats.org/drawingml/2006/wordprocessingDrawing" xmlns:w10="urn:schemas-microsoft-com:office:word" xmlns:w="http://schemas.openxmlformats.org/wordprocessingml/2006/main" xmlns:w14="http://schemas.microsoft.com/office/word/2010/wordml" xmlns:w15="http://schemas.microsoft.com/office/word/2012/wordml" xmlns:w16cex="http://schemas.microsoft.com/office/word/2018/wordml/cex" xmlns:w16cid="http://schemas.microsoft.com/office/word/2016/wordml/cid" xmlns:w16="http://schemas.microsoft.com/office/word/2018/wordml" xmlns:w16du="http://schemas.microsoft.com/office/word/2023/wordml/word16du" xmlns:w16sdtdh="http://schemas.microsoft.com/office/word/2020/wordml/sdtdatahash" xmlns:w16se="http://schemas.microsoft.com/office/word/2015/wordml/symex" xmlns:wpg="http://schemas.microsoft.com/office/word/2010/wordprocessingGroup" xmlns:wpi="http://schemas.microsoft.com/office/word/2010/wordprocessingInk" xmlns:wne="http://schemas.microsoft.com/office/word/2006/wordml" xmlns:wps="http://schemas.microsoft.com/office/word/2010/wordprocessingShape" mc:Ignorable="w14 w15 w16se w16cid w16 w16cex w16sdtdh w16du wp14">
-  <w16cid:commentId w16cid:paraId="10226FEB" w16cid:durableId="44095AD1"/>
   <w16cid:commentId w16cid:paraId="198FF4CA" w16cid:durableId="74C2C120"/>
   <w16cid:commentId w16cid:paraId="7CE2F4E5" w16cid:durableId="3C345A67"/>
   <w16cid:commentId w16cid:paraId="32AAA579" w16cid:durableId="1ABA4E87"/>
@@ -11286,6 +10045,7 @@
     <w:rsid w:val="001F555B"/>
     <w:rsid w:val="0025125E"/>
     <w:rsid w:val="00363FD3"/>
+    <w:rsid w:val="004C7A6D"/>
     <w:rsid w:val="00546612"/>
     <w:rsid w:val="005B1ECB"/>
     <w:rsid w:val="005E4330"/>
@@ -11295,13 +10055,16 @@
     <w:rsid w:val="006E67E3"/>
     <w:rsid w:val="007134EB"/>
     <w:rsid w:val="007211AB"/>
+    <w:rsid w:val="00736A43"/>
     <w:rsid w:val="00766357"/>
     <w:rsid w:val="007728FE"/>
+    <w:rsid w:val="007C28D7"/>
     <w:rsid w:val="008629B8"/>
     <w:rsid w:val="008D2C2E"/>
     <w:rsid w:val="008F3341"/>
     <w:rsid w:val="00903844"/>
     <w:rsid w:val="00B23970"/>
+    <w:rsid w:val="00BE4664"/>
     <w:rsid w:val="00C5376A"/>
     <w:rsid w:val="00CA370A"/>
     <w:rsid w:val="00D9293B"/>
@@ -12289,7 +11052,6 @@
 <ds:datastoreItem xmlns:ds="http://schemas.openxmlformats.org/officeDocument/2006/customXml" ds:itemID="{551CE2B7-5A74-4FE4-B8D7-B5B70B4EED3B}">
   <ds:schemaRefs>
     <ds:schemaRef ds:uri="http://schemas.openxmlformats.org/officeDocument/2006/bibliography"/>
-    <ds:schemaRef ds:uri="http://www.w3.org/2000/xmlns/"/>
   </ds:schemaRefs>
 </ds:datastoreItem>
 </file>
@@ -12298,7 +11060,6 @@
 <ds:datastoreItem xmlns:ds="http://schemas.openxmlformats.org/officeDocument/2006/customXml" ds:itemID="{7EF22130-B7D7-4BC8-8939-CB3E550FD260}">
   <ds:schemaRefs>
     <ds:schemaRef ds:uri="http://schemas.microsoft.com/office/2006/metadata/properties"/>
-    <ds:schemaRef ds:uri="http://www.w3.org/2000/xmlns/"/>
     <ds:schemaRef ds:uri="http://schemas.microsoft.com/office/infopath/2007/PartnerControls"/>
   </ds:schemaRefs>
 </ds:datastoreItem>
@@ -12317,10 +11078,9 @@
   <ds:schemaRefs>
     <ds:schemaRef ds:uri="http://schemas.microsoft.com/office/2006/metadata/contentType"/>
     <ds:schemaRef ds:uri="http://schemas.microsoft.com/office/2006/metadata/properties/metaAttributes"/>
-    <ds:schemaRef ds:uri="http://www.w3.org/2000/xmlns/"/>
     <ds:schemaRef ds:uri="http://www.w3.org/2001/XMLSchema"/>
+    <ds:schemaRef ds:uri="http://schemas.microsoft.com/office/2006/metadata/properties"/>
     <ds:schemaRef ds:uri="785bc66c-0f2f-4b4a-b219-0c59c8aa989f"/>
-    <ds:schemaRef ds:uri="http://schemas.microsoft.com/office/2006/metadata/properties"/>
     <ds:schemaRef ds:uri="http://schemas.microsoft.com/office/2006/documentManagement/types"/>
     <ds:schemaRef ds:uri="http://schemas.microsoft.com/office/infopath/2007/PartnerControls"/>
     <ds:schemaRef ds:uri="http://schemas.openxmlformats.org/package/2006/metadata/core-properties"/>

</xml_diff>